<commit_message>
Modificaciones varias + Correcciones del Word de Entrega
</commit_message>
<xml_diff>
--- a/Trabajo Practico Matrix Testers - Entrega 2.docx
+++ b/Trabajo Practico Matrix Testers - Entrega 2.docx
@@ -4,27 +4,220 @@
   <w:body>
     <w:p>
       <w:pPr>
-        <w:rPr>
-          <w:rFonts w:ascii="Arial" w:hAnsi="Arial" w:cs="Arial"/>
-        </w:rPr>
-      </w:pPr>
-      <w:r>
-        <w:rPr>
-          <w:rFonts w:ascii="Arial" w:hAnsi="Arial" w:cs="Arial"/>
+        <w:jc w:val="center"/>
+        <w:rPr>
+          <w:rFonts w:ascii="Arial" w:hAnsi="Arial" w:cs="Arial"/>
+          <w:b/>
+          <w:bCs/>
+          <w:sz w:val="36"/>
+          <w:szCs w:val="36"/>
+        </w:rPr>
+      </w:pPr>
+      <w:r>
+        <w:rPr>
+          <w:rFonts w:ascii="Arial" w:hAnsi="Arial" w:cs="Arial"/>
+          <w:b/>
+          <w:bCs/>
+          <w:sz w:val="36"/>
+          <w:szCs w:val="36"/>
         </w:rPr>
         <w:t>Trabajo Practico Obligatorio</w:t>
       </w:r>
     </w:p>
     <w:p>
       <w:pPr>
-        <w:rPr>
-          <w:rFonts w:ascii="Arial" w:hAnsi="Arial" w:cs="Arial"/>
+        <w:jc w:val="center"/>
+        <w:rPr>
+          <w:rFonts w:ascii="Arial" w:hAnsi="Arial" w:cs="Arial"/>
+          <w:b/>
+          <w:bCs/>
+          <w:sz w:val="36"/>
+          <w:szCs w:val="36"/>
+        </w:rPr>
+      </w:pPr>
+    </w:p>
+    <w:p>
+      <w:pPr>
+        <w:rPr>
+          <w:rFonts w:ascii="Arial" w:hAnsi="Arial" w:cs="Arial"/>
+          <w:b/>
+          <w:bCs/>
+          <w:sz w:val="36"/>
+          <w:szCs w:val="36"/>
+        </w:rPr>
+      </w:pPr>
+    </w:p>
+    <w:p>
+      <w:pPr>
+        <w:jc w:val="center"/>
+        <w:rPr>
+          <w:rFonts w:ascii="Arial" w:hAnsi="Arial" w:cs="Arial"/>
+          <w:b/>
+          <w:bCs/>
+          <w:sz w:val="36"/>
+          <w:szCs w:val="36"/>
+        </w:rPr>
+      </w:pPr>
+      <w:r>
+        <w:rPr>
+          <w:rFonts w:ascii="Arial" w:hAnsi="Arial" w:cs="Arial"/>
+          <w:b/>
+          <w:bCs/>
+          <w:noProof/>
+          <w:sz w:val="36"/>
+          <w:szCs w:val="36"/>
+        </w:rPr>
+        <w:drawing>
+          <wp:inline distT="0" distB="0" distL="0" distR="0" wp14:anchorId="1EF9AA99" wp14:editId="61178A21">
+            <wp:extent cx="5391150" cy="2695575"/>
+            <wp:effectExtent l="0" t="0" r="0" b="9525"/>
+            <wp:docPr id="1" name="Imagen 1"/>
+            <wp:cNvGraphicFramePr>
+              <a:graphicFrameLocks xmlns:a="http://schemas.openxmlformats.org/drawingml/2006/main" noChangeAspect="1"/>
+            </wp:cNvGraphicFramePr>
+            <a:graphic xmlns:a="http://schemas.openxmlformats.org/drawingml/2006/main">
+              <a:graphicData uri="http://schemas.openxmlformats.org/drawingml/2006/picture">
+                <pic:pic xmlns:pic="http://schemas.openxmlformats.org/drawingml/2006/picture">
+                  <pic:nvPicPr>
+                    <pic:cNvPr id="0" name="Picture 1"/>
+                    <pic:cNvPicPr>
+                      <a:picLocks noChangeAspect="1" noChangeArrowheads="1"/>
+                    </pic:cNvPicPr>
+                  </pic:nvPicPr>
+                  <pic:blipFill>
+                    <a:blip r:embed="rId6">
+                      <a:extLst>
+                        <a:ext uri="{28A0092B-C50C-407E-A947-70E740481C1C}">
+                          <a14:useLocalDpi xmlns:a14="http://schemas.microsoft.com/office/drawing/2010/main" val="0"/>
+                        </a:ext>
+                      </a:extLst>
+                    </a:blip>
+                    <a:srcRect/>
+                    <a:stretch>
+                      <a:fillRect/>
+                    </a:stretch>
+                  </pic:blipFill>
+                  <pic:spPr bwMode="auto">
+                    <a:xfrm>
+                      <a:off x="0" y="0"/>
+                      <a:ext cx="5391150" cy="2695575"/>
+                    </a:xfrm>
+                    <a:prstGeom prst="rect">
+                      <a:avLst/>
+                    </a:prstGeom>
+                    <a:noFill/>
+                    <a:ln>
+                      <a:noFill/>
+                    </a:ln>
+                  </pic:spPr>
+                </pic:pic>
+              </a:graphicData>
+            </a:graphic>
+          </wp:inline>
+        </w:drawing>
+      </w:r>
+    </w:p>
+    <w:p>
+      <w:pPr>
+        <w:jc w:val="center"/>
+        <w:rPr>
+          <w:rFonts w:ascii="Arial" w:hAnsi="Arial" w:cs="Arial"/>
+          <w:b/>
+          <w:bCs/>
+          <w:sz w:val="36"/>
+          <w:szCs w:val="36"/>
+        </w:rPr>
+      </w:pPr>
+    </w:p>
+    <w:p>
+      <w:pPr>
+        <w:jc w:val="center"/>
+        <w:rPr>
+          <w:rFonts w:ascii="Arial" w:hAnsi="Arial" w:cs="Arial"/>
+          <w:b/>
+          <w:bCs/>
+          <w:sz w:val="36"/>
+          <w:szCs w:val="36"/>
+        </w:rPr>
+      </w:pPr>
+    </w:p>
+    <w:p>
+      <w:pPr>
+        <w:rPr>
+          <w:rFonts w:ascii="Arial" w:hAnsi="Arial" w:cs="Arial"/>
+          <w:b/>
+          <w:bCs/>
+          <w:sz w:val="36"/>
+          <w:szCs w:val="36"/>
+        </w:rPr>
+      </w:pPr>
+    </w:p>
+    <w:p>
+      <w:pPr>
+        <w:jc w:val="center"/>
+        <w:rPr>
+          <w:rFonts w:ascii="Arial" w:hAnsi="Arial" w:cs="Arial"/>
+          <w:b/>
+          <w:bCs/>
+          <w:sz w:val="36"/>
+          <w:szCs w:val="36"/>
+        </w:rPr>
+      </w:pPr>
+    </w:p>
+    <w:p>
+      <w:pPr>
+        <w:jc w:val="center"/>
+        <w:rPr>
+          <w:rFonts w:ascii="Arial" w:hAnsi="Arial" w:cs="Arial"/>
+          <w:b/>
+          <w:bCs/>
+          <w:sz w:val="36"/>
+          <w:szCs w:val="36"/>
+        </w:rPr>
+      </w:pPr>
+    </w:p>
+    <w:p>
+      <w:pPr>
+        <w:jc w:val="center"/>
+        <w:rPr>
+          <w:rFonts w:ascii="Arial" w:hAnsi="Arial" w:cs="Arial"/>
+          <w:b/>
+          <w:bCs/>
+          <w:sz w:val="36"/>
+          <w:szCs w:val="36"/>
+        </w:rPr>
+      </w:pPr>
+    </w:p>
+    <w:p>
+      <w:pPr>
+        <w:jc w:val="center"/>
+        <w:rPr>
+          <w:rFonts w:ascii="Arial" w:hAnsi="Arial" w:cs="Arial"/>
+          <w:b/>
+          <w:bCs/>
+          <w:sz w:val="36"/>
+          <w:szCs w:val="36"/>
+        </w:rPr>
+      </w:pPr>
+    </w:p>
+    <w:p>
+      <w:pPr>
+        <w:rPr>
+          <w:rFonts w:ascii="Arial" w:hAnsi="Arial" w:cs="Arial"/>
+          <w:b/>
+          <w:bCs/>
+          <w:sz w:val="28"/>
+          <w:szCs w:val="28"/>
         </w:rPr>
       </w:pPr>
       <w:proofErr w:type="spellStart"/>
       <w:r>
         <w:rPr>
           <w:rFonts w:ascii="Arial" w:hAnsi="Arial" w:cs="Arial"/>
+          <w:b/>
+          <w:bCs/>
+          <w:sz w:val="28"/>
+          <w:szCs w:val="28"/>
         </w:rPr>
         <w:t>Testing</w:t>
       </w:r>
@@ -32,6 +225,10 @@
       <w:r>
         <w:rPr>
           <w:rFonts w:ascii="Arial" w:hAnsi="Arial" w:cs="Arial"/>
+          <w:b/>
+          <w:bCs/>
+          <w:sz w:val="28"/>
+          <w:szCs w:val="28"/>
         </w:rPr>
         <w:t xml:space="preserve"> de Aplicaciones</w:t>
       </w:r>
@@ -40,18 +237,34 @@
       <w:pPr>
         <w:rPr>
           <w:rFonts w:ascii="Arial" w:hAnsi="Arial" w:cs="Arial"/>
-        </w:rPr>
-      </w:pPr>
-      <w:r>
-        <w:rPr>
-          <w:rFonts w:ascii="Arial" w:hAnsi="Arial" w:cs="Arial"/>
-        </w:rPr>
-        <w:t xml:space="preserve">Equipo: </w:t>
+          <w:sz w:val="28"/>
+          <w:szCs w:val="28"/>
+        </w:rPr>
+      </w:pPr>
+      <w:r>
+        <w:rPr>
+          <w:rFonts w:ascii="Arial" w:hAnsi="Arial" w:cs="Arial"/>
+          <w:b/>
+          <w:bCs/>
+          <w:sz w:val="28"/>
+          <w:szCs w:val="28"/>
+        </w:rPr>
+        <w:t>Equipo</w:t>
+      </w:r>
+      <w:r>
+        <w:rPr>
+          <w:rFonts w:ascii="Arial" w:hAnsi="Arial" w:cs="Arial"/>
+          <w:sz w:val="28"/>
+          <w:szCs w:val="28"/>
+        </w:rPr>
+        <w:t xml:space="preserve">: </w:t>
       </w:r>
       <w:proofErr w:type="spellStart"/>
       <w:r>
         <w:rPr>
           <w:rFonts w:ascii="Arial" w:hAnsi="Arial" w:cs="Arial"/>
+          <w:sz w:val="28"/>
+          <w:szCs w:val="28"/>
         </w:rPr>
         <w:t>MatrixTesters</w:t>
       </w:r>
@@ -61,31 +274,71 @@
       <w:pPr>
         <w:rPr>
           <w:rFonts w:ascii="Arial" w:hAnsi="Arial" w:cs="Arial"/>
-        </w:rPr>
-      </w:pPr>
-      <w:r>
-        <w:rPr>
-          <w:rFonts w:ascii="Arial" w:hAnsi="Arial" w:cs="Arial"/>
-        </w:rPr>
-        <w:t>Profeso: Franco Matias</w:t>
-      </w:r>
-    </w:p>
-    <w:p>
-      <w:pPr>
-        <w:rPr>
-          <w:rFonts w:ascii="Arial" w:hAnsi="Arial" w:cs="Arial"/>
-        </w:rPr>
-      </w:pPr>
-      <w:r>
-        <w:rPr>
-          <w:rFonts w:ascii="Arial" w:hAnsi="Arial" w:cs="Arial"/>
-        </w:rPr>
-        <w:t xml:space="preserve">Estudiantes: Denise </w:t>
+          <w:sz w:val="28"/>
+          <w:szCs w:val="28"/>
+        </w:rPr>
+      </w:pPr>
+      <w:r>
+        <w:rPr>
+          <w:rFonts w:ascii="Arial" w:hAnsi="Arial" w:cs="Arial"/>
+          <w:b/>
+          <w:bCs/>
+          <w:sz w:val="28"/>
+          <w:szCs w:val="28"/>
+        </w:rPr>
+        <w:t>Profeso</w:t>
+      </w:r>
+      <w:r>
+        <w:rPr>
+          <w:rFonts w:ascii="Arial" w:hAnsi="Arial" w:cs="Arial"/>
+          <w:b/>
+          <w:bCs/>
+          <w:sz w:val="28"/>
+          <w:szCs w:val="28"/>
+        </w:rPr>
+        <w:t>r</w:t>
+      </w:r>
+      <w:r>
+        <w:rPr>
+          <w:rFonts w:ascii="Arial" w:hAnsi="Arial" w:cs="Arial"/>
+          <w:sz w:val="28"/>
+          <w:szCs w:val="28"/>
+        </w:rPr>
+        <w:t>: Franco Matias</w:t>
+      </w:r>
+    </w:p>
+    <w:p>
+      <w:pPr>
+        <w:rPr>
+          <w:rFonts w:ascii="Arial" w:hAnsi="Arial" w:cs="Arial"/>
+          <w:sz w:val="28"/>
+          <w:szCs w:val="28"/>
+        </w:rPr>
+      </w:pPr>
+      <w:r>
+        <w:rPr>
+          <w:rFonts w:ascii="Arial" w:hAnsi="Arial" w:cs="Arial"/>
+          <w:b/>
+          <w:bCs/>
+          <w:sz w:val="28"/>
+          <w:szCs w:val="28"/>
+        </w:rPr>
+        <w:t>Estudiantes</w:t>
+      </w:r>
+      <w:r>
+        <w:rPr>
+          <w:rFonts w:ascii="Arial" w:hAnsi="Arial" w:cs="Arial"/>
+          <w:sz w:val="28"/>
+          <w:szCs w:val="28"/>
+        </w:rPr>
+        <w:t xml:space="preserve">: Denise </w:t>
       </w:r>
       <w:proofErr w:type="spellStart"/>
       <w:r>
         <w:rPr>
           <w:rFonts w:ascii="Arial" w:hAnsi="Arial" w:cs="Arial"/>
+          <w:sz w:val="28"/>
+          <w:szCs w:val="28"/>
         </w:rPr>
         <w:t>Posklinski</w:t>
       </w:r>
@@ -93,6 +346,8 @@
       <w:r>
         <w:rPr>
           <w:rFonts w:ascii="Arial" w:hAnsi="Arial" w:cs="Arial"/>
+          <w:sz w:val="28"/>
+          <w:szCs w:val="28"/>
         </w:rPr>
         <w:t xml:space="preserve"> – Matias Marquez</w:t>
       </w:r>
@@ -101,11 +356,15 @@
       <w:pPr>
         <w:rPr>
           <w:rFonts w:ascii="Arial" w:hAnsi="Arial" w:cs="Arial"/>
-        </w:rPr>
-      </w:pPr>
-      <w:r>
-        <w:rPr>
-          <w:rFonts w:ascii="Arial" w:hAnsi="Arial" w:cs="Arial"/>
+          <w:sz w:val="28"/>
+          <w:szCs w:val="28"/>
+        </w:rPr>
+      </w:pPr>
+      <w:r>
+        <w:rPr>
+          <w:rFonts w:ascii="Arial" w:hAnsi="Arial" w:cs="Arial"/>
+          <w:sz w:val="28"/>
+          <w:szCs w:val="28"/>
         </w:rPr>
         <w:br w:type="page"/>
       </w:r>
@@ -176,7 +435,7 @@
             </w:rPr>
             <w:fldChar w:fldCharType="separate"/>
           </w:r>
-          <w:hyperlink w:anchor="_Toc120394134" w:history="1">
+          <w:hyperlink w:anchor="_Toc120550834" w:history="1">
             <w:r>
               <w:rPr>
                 <w:rStyle w:val="Hipervnculo"/>
@@ -206,7 +465,7 @@
                 <w:noProof/>
                 <w:webHidden/>
               </w:rPr>
-              <w:instrText xml:space="preserve"> PAGEREF _Toc120394134 \h </w:instrText>
+              <w:instrText xml:space="preserve"> PAGEREF _Toc120550834 \h </w:instrText>
             </w:r>
             <w:r>
               <w:rPr>
@@ -249,7 +508,7 @@
               <w:lang w:eastAsia="es-ES"/>
             </w:rPr>
           </w:pPr>
-          <w:hyperlink w:anchor="_Toc120394135" w:history="1">
+          <w:hyperlink w:anchor="_Toc120550835" w:history="1">
             <w:r>
               <w:rPr>
                 <w:rStyle w:val="Hipervnculo"/>
@@ -279,7 +538,7 @@
                 <w:noProof/>
                 <w:webHidden/>
               </w:rPr>
-              <w:instrText xml:space="preserve"> PAGEREF _Toc120394135 \h </w:instrText>
+              <w:instrText xml:space="preserve"> PAGEREF _Toc120550835 \h </w:instrText>
             </w:r>
             <w:r>
               <w:rPr>
@@ -322,7 +581,7 @@
               <w:lang w:eastAsia="es-ES"/>
             </w:rPr>
           </w:pPr>
-          <w:hyperlink w:anchor="_Toc120394136" w:history="1">
+          <w:hyperlink w:anchor="_Toc120550836" w:history="1">
             <w:r>
               <w:rPr>
                 <w:rStyle w:val="Hipervnculo"/>
@@ -352,7 +611,7 @@
                 <w:noProof/>
                 <w:webHidden/>
               </w:rPr>
-              <w:instrText xml:space="preserve"> PAGEREF _Toc120394136 \h </w:instrText>
+              <w:instrText xml:space="preserve"> PAGEREF _Toc120550836 \h </w:instrText>
             </w:r>
             <w:r>
               <w:rPr>
@@ -373,6 +632,371 @@
                 <w:webHidden/>
               </w:rPr>
               <w:t>3</w:t>
+            </w:r>
+            <w:r>
+              <w:rPr>
+                <w:noProof/>
+                <w:webHidden/>
+              </w:rPr>
+              <w:fldChar w:fldCharType="end"/>
+            </w:r>
+          </w:hyperlink>
+        </w:p>
+        <w:p>
+          <w:pPr>
+            <w:pStyle w:val="TDC2"/>
+            <w:tabs>
+              <w:tab w:val="right" w:leader="dot" w:pos="8494"/>
+            </w:tabs>
+            <w:rPr>
+              <w:rFonts w:eastAsiaTheme="minorEastAsia"/>
+              <w:noProof/>
+              <w:lang w:eastAsia="es-ES"/>
+            </w:rPr>
+          </w:pPr>
+          <w:hyperlink w:anchor="_Toc120550837" w:history="1">
+            <w:r>
+              <w:rPr>
+                <w:rStyle w:val="Hipervnculo"/>
+                <w:rFonts w:ascii="Arial" w:hAnsi="Arial" w:cs="Arial"/>
+                <w:b/>
+                <w:bCs/>
+                <w:noProof/>
+              </w:rPr>
+              <w:t>CASOS DE PRUEBA SELECCIONADOS PARA EJECUTAR:</w:t>
+            </w:r>
+            <w:r>
+              <w:rPr>
+                <w:noProof/>
+                <w:webHidden/>
+              </w:rPr>
+              <w:tab/>
+            </w:r>
+            <w:r>
+              <w:rPr>
+                <w:noProof/>
+                <w:webHidden/>
+              </w:rPr>
+              <w:fldChar w:fldCharType="begin"/>
+            </w:r>
+            <w:r>
+              <w:rPr>
+                <w:noProof/>
+                <w:webHidden/>
+              </w:rPr>
+              <w:instrText xml:space="preserve"> PAGEREF _Toc120550837 \h </w:instrText>
+            </w:r>
+            <w:r>
+              <w:rPr>
+                <w:noProof/>
+                <w:webHidden/>
+              </w:rPr>
+            </w:r>
+            <w:r>
+              <w:rPr>
+                <w:noProof/>
+                <w:webHidden/>
+              </w:rPr>
+              <w:fldChar w:fldCharType="separate"/>
+            </w:r>
+            <w:r>
+              <w:rPr>
+                <w:noProof/>
+                <w:webHidden/>
+              </w:rPr>
+              <w:t>3</w:t>
+            </w:r>
+            <w:r>
+              <w:rPr>
+                <w:noProof/>
+                <w:webHidden/>
+              </w:rPr>
+              <w:fldChar w:fldCharType="end"/>
+            </w:r>
+          </w:hyperlink>
+        </w:p>
+        <w:p>
+          <w:pPr>
+            <w:pStyle w:val="TDC2"/>
+            <w:tabs>
+              <w:tab w:val="right" w:leader="dot" w:pos="8494"/>
+            </w:tabs>
+            <w:rPr>
+              <w:rFonts w:eastAsiaTheme="minorEastAsia"/>
+              <w:noProof/>
+              <w:lang w:eastAsia="es-ES"/>
+            </w:rPr>
+          </w:pPr>
+          <w:hyperlink w:anchor="_Toc120550838" w:history="1">
+            <w:r>
+              <w:rPr>
+                <w:rStyle w:val="Hipervnculo"/>
+                <w:rFonts w:ascii="Arial" w:hAnsi="Arial" w:cs="Arial"/>
+                <w:b/>
+                <w:bCs/>
+                <w:noProof/>
+              </w:rPr>
+              <w:t>CASOS DE PRUEBA MODIFICADOS:</w:t>
+            </w:r>
+            <w:r>
+              <w:rPr>
+                <w:noProof/>
+                <w:webHidden/>
+              </w:rPr>
+              <w:tab/>
+            </w:r>
+            <w:r>
+              <w:rPr>
+                <w:noProof/>
+                <w:webHidden/>
+              </w:rPr>
+              <w:fldChar w:fldCharType="begin"/>
+            </w:r>
+            <w:r>
+              <w:rPr>
+                <w:noProof/>
+                <w:webHidden/>
+              </w:rPr>
+              <w:instrText xml:space="preserve"> PAGEREF _Toc120550838 \h </w:instrText>
+            </w:r>
+            <w:r>
+              <w:rPr>
+                <w:noProof/>
+                <w:webHidden/>
+              </w:rPr>
+            </w:r>
+            <w:r>
+              <w:rPr>
+                <w:noProof/>
+                <w:webHidden/>
+              </w:rPr>
+              <w:fldChar w:fldCharType="separate"/>
+            </w:r>
+            <w:r>
+              <w:rPr>
+                <w:noProof/>
+                <w:webHidden/>
+              </w:rPr>
+              <w:t>4</w:t>
+            </w:r>
+            <w:r>
+              <w:rPr>
+                <w:noProof/>
+                <w:webHidden/>
+              </w:rPr>
+              <w:fldChar w:fldCharType="end"/>
+            </w:r>
+          </w:hyperlink>
+        </w:p>
+        <w:p>
+          <w:pPr>
+            <w:pStyle w:val="TDC1"/>
+            <w:tabs>
+              <w:tab w:val="right" w:leader="dot" w:pos="8494"/>
+            </w:tabs>
+            <w:rPr>
+              <w:rFonts w:eastAsiaTheme="minorEastAsia"/>
+              <w:noProof/>
+              <w:lang w:eastAsia="es-ES"/>
+            </w:rPr>
+          </w:pPr>
+          <w:hyperlink w:anchor="_Toc120550839" w:history="1">
+            <w:r>
+              <w:rPr>
+                <w:rStyle w:val="Hipervnculo"/>
+                <w:rFonts w:ascii="Arial" w:hAnsi="Arial" w:cs="Arial"/>
+                <w:b/>
+                <w:bCs/>
+                <w:noProof/>
+              </w:rPr>
+              <w:t>MODULO 3 – Testing Exploratorio</w:t>
+            </w:r>
+            <w:r>
+              <w:rPr>
+                <w:noProof/>
+                <w:webHidden/>
+              </w:rPr>
+              <w:tab/>
+            </w:r>
+            <w:r>
+              <w:rPr>
+                <w:noProof/>
+                <w:webHidden/>
+              </w:rPr>
+              <w:fldChar w:fldCharType="begin"/>
+            </w:r>
+            <w:r>
+              <w:rPr>
+                <w:noProof/>
+                <w:webHidden/>
+              </w:rPr>
+              <w:instrText xml:space="preserve"> PAGEREF _Toc120550839 \h </w:instrText>
+            </w:r>
+            <w:r>
+              <w:rPr>
+                <w:noProof/>
+                <w:webHidden/>
+              </w:rPr>
+            </w:r>
+            <w:r>
+              <w:rPr>
+                <w:noProof/>
+                <w:webHidden/>
+              </w:rPr>
+              <w:fldChar w:fldCharType="separate"/>
+            </w:r>
+            <w:r>
+              <w:rPr>
+                <w:noProof/>
+                <w:webHidden/>
+              </w:rPr>
+              <w:t>4</w:t>
+            </w:r>
+            <w:r>
+              <w:rPr>
+                <w:noProof/>
+                <w:webHidden/>
+              </w:rPr>
+              <w:fldChar w:fldCharType="end"/>
+            </w:r>
+          </w:hyperlink>
+        </w:p>
+        <w:p>
+          <w:pPr>
+            <w:pStyle w:val="TDC1"/>
+            <w:tabs>
+              <w:tab w:val="right" w:leader="dot" w:pos="8494"/>
+            </w:tabs>
+            <w:rPr>
+              <w:rFonts w:eastAsiaTheme="minorEastAsia"/>
+              <w:noProof/>
+              <w:lang w:eastAsia="es-ES"/>
+            </w:rPr>
+          </w:pPr>
+          <w:hyperlink w:anchor="_Toc120550840" w:history="1">
+            <w:r>
+              <w:rPr>
+                <w:rStyle w:val="Hipervnculo"/>
+                <w:rFonts w:ascii="Arial" w:hAnsi="Arial" w:cs="Arial"/>
+                <w:b/>
+                <w:bCs/>
+                <w:noProof/>
+              </w:rPr>
+              <w:t>MODULO 4 – Automatización</w:t>
+            </w:r>
+            <w:r>
+              <w:rPr>
+                <w:noProof/>
+                <w:webHidden/>
+              </w:rPr>
+              <w:tab/>
+            </w:r>
+            <w:r>
+              <w:rPr>
+                <w:noProof/>
+                <w:webHidden/>
+              </w:rPr>
+              <w:fldChar w:fldCharType="begin"/>
+            </w:r>
+            <w:r>
+              <w:rPr>
+                <w:noProof/>
+                <w:webHidden/>
+              </w:rPr>
+              <w:instrText xml:space="preserve"> PAGEREF _Toc120550840 \h </w:instrText>
+            </w:r>
+            <w:r>
+              <w:rPr>
+                <w:noProof/>
+                <w:webHidden/>
+              </w:rPr>
+            </w:r>
+            <w:r>
+              <w:rPr>
+                <w:noProof/>
+                <w:webHidden/>
+              </w:rPr>
+              <w:fldChar w:fldCharType="separate"/>
+            </w:r>
+            <w:r>
+              <w:rPr>
+                <w:noProof/>
+                <w:webHidden/>
+              </w:rPr>
+              <w:t>4</w:t>
+            </w:r>
+            <w:r>
+              <w:rPr>
+                <w:noProof/>
+                <w:webHidden/>
+              </w:rPr>
+              <w:fldChar w:fldCharType="end"/>
+            </w:r>
+          </w:hyperlink>
+        </w:p>
+        <w:p>
+          <w:pPr>
+            <w:pStyle w:val="TDC2"/>
+            <w:tabs>
+              <w:tab w:val="right" w:leader="dot" w:pos="8494"/>
+            </w:tabs>
+            <w:rPr>
+              <w:rFonts w:eastAsiaTheme="minorEastAsia"/>
+              <w:noProof/>
+              <w:lang w:eastAsia="es-ES"/>
+            </w:rPr>
+          </w:pPr>
+          <w:hyperlink w:anchor="_Toc120550841" w:history="1">
+            <w:r>
+              <w:rPr>
+                <w:rStyle w:val="Hipervnculo"/>
+                <w:rFonts w:ascii="Arial" w:hAnsi="Arial" w:cs="Arial"/>
+                <w:b/>
+                <w:bCs/>
+                <w:noProof/>
+              </w:rPr>
+              <w:t>CASOS DE PRUEBA AUTOMATIZADOS:</w:t>
+            </w:r>
+            <w:r>
+              <w:rPr>
+                <w:noProof/>
+                <w:webHidden/>
+              </w:rPr>
+              <w:tab/>
+            </w:r>
+            <w:r>
+              <w:rPr>
+                <w:noProof/>
+                <w:webHidden/>
+              </w:rPr>
+              <w:fldChar w:fldCharType="begin"/>
+            </w:r>
+            <w:r>
+              <w:rPr>
+                <w:noProof/>
+                <w:webHidden/>
+              </w:rPr>
+              <w:instrText xml:space="preserve"> PAGEREF _Toc120550841 \h </w:instrText>
+            </w:r>
+            <w:r>
+              <w:rPr>
+                <w:noProof/>
+                <w:webHidden/>
+              </w:rPr>
+            </w:r>
+            <w:r>
+              <w:rPr>
+                <w:noProof/>
+                <w:webHidden/>
+              </w:rPr>
+              <w:fldChar w:fldCharType="separate"/>
+            </w:r>
+            <w:r>
+              <w:rPr>
+                <w:noProof/>
+                <w:webHidden/>
+              </w:rPr>
+              <w:t>4</w:t>
             </w:r>
             <w:r>
               <w:rPr>
@@ -425,7 +1049,7 @@
           <w:szCs w:val="28"/>
         </w:rPr>
       </w:pPr>
-      <w:bookmarkStart w:id="0" w:name="_Toc120394134"/>
+      <w:bookmarkStart w:id="0" w:name="_Toc120550834"/>
       <w:r>
         <w:rPr>
           <w:rFonts w:ascii="Arial" w:hAnsi="Arial" w:cs="Arial"/>
@@ -503,7 +1127,7 @@
           <w:szCs w:val="24"/>
         </w:rPr>
       </w:pPr>
-      <w:bookmarkStart w:id="1" w:name="_Toc120394135"/>
+      <w:bookmarkStart w:id="1" w:name="_Toc120550835"/>
       <w:r>
         <w:rPr>
           <w:rFonts w:ascii="Arial" w:hAnsi="Arial" w:cs="Arial"/>
@@ -545,7 +1169,31 @@
         <w:rPr>
           <w:rFonts w:ascii="Arial" w:hAnsi="Arial" w:cs="Arial"/>
         </w:rPr>
-        <w:t xml:space="preserve">Nosotros consideramos que los casos de prueba que creamos van a cumplir con los criterios de aceptación planteados hasta esa fecha. En caso de que haya alguna modificación en la aplicación, deberemos analizar los cambios para plantear posibles modificaciones para los </w:t>
+        <w:t xml:space="preserve">Nosotros consideramos que los casos de prueba que creamos van a cumplir con los criterios de aceptación planteados hasta esa fecha. En caso de que haya alguna modificación en la aplicación, deberemos analizar los cambios </w:t>
+      </w:r>
+      <w:r>
+        <w:rPr>
+          <w:rFonts w:ascii="Arial" w:hAnsi="Arial" w:cs="Arial"/>
+        </w:rPr>
+        <w:t xml:space="preserve">y </w:t>
+      </w:r>
+      <w:r>
+        <w:rPr>
+          <w:rFonts w:ascii="Arial" w:hAnsi="Arial" w:cs="Arial"/>
+        </w:rPr>
+        <w:t xml:space="preserve">plantear posibles modificaciones </w:t>
+      </w:r>
+      <w:r>
+        <w:rPr>
+          <w:rFonts w:ascii="Arial" w:hAnsi="Arial" w:cs="Arial"/>
+        </w:rPr>
+        <w:t>en</w:t>
+      </w:r>
+      <w:r>
+        <w:rPr>
+          <w:rFonts w:ascii="Arial" w:hAnsi="Arial" w:cs="Arial"/>
+        </w:rPr>
+        <w:t xml:space="preserve"> los </w:t>
       </w:r>
       <w:r>
         <w:rPr>
@@ -569,7 +1217,19 @@
         <w:rPr>
           <w:rFonts w:ascii="Arial" w:hAnsi="Arial" w:cs="Arial"/>
         </w:rPr>
-        <w:t>rueba, crear nuevos y/o eliminar los que ya no sirvan.</w:t>
+        <w:t>rueba</w:t>
+      </w:r>
+      <w:r>
+        <w:rPr>
+          <w:rFonts w:ascii="Arial" w:hAnsi="Arial" w:cs="Arial"/>
+        </w:rPr>
+        <w:t xml:space="preserve"> ya realizados</w:t>
+      </w:r>
+      <w:r>
+        <w:rPr>
+          <w:rFonts w:ascii="Arial" w:hAnsi="Arial" w:cs="Arial"/>
+        </w:rPr>
+        <w:t>, crear nuevos y/o eliminar los que ya no sirvan.</w:t>
       </w:r>
     </w:p>
     <w:p>
@@ -597,27 +1257,55 @@
         <w:rPr>
           <w:rFonts w:ascii="Arial" w:hAnsi="Arial" w:cs="Arial"/>
         </w:rPr>
-        <w:t>Si, para ciertas cosas que no estaban del todo claras tuvimos que asumir comportamientos,</w:t>
-      </w:r>
-      <w:r>
-        <w:rPr>
-          <w:rFonts w:ascii="Arial" w:hAnsi="Arial" w:cs="Arial"/>
-        </w:rPr>
-        <w:t xml:space="preserve"> Por </w:t>
-      </w:r>
-      <w:proofErr w:type="gramStart"/>
-      <w:r>
-        <w:rPr>
-          <w:rFonts w:ascii="Arial" w:hAnsi="Arial" w:cs="Arial"/>
-        </w:rPr>
-        <w:t>ejemplo</w:t>
-      </w:r>
-      <w:proofErr w:type="gramEnd"/>
-      <w:r>
-        <w:rPr>
-          <w:rFonts w:ascii="Arial" w:hAnsi="Arial" w:cs="Arial"/>
-        </w:rPr>
-        <w:t xml:space="preserve"> en el PE-44 asumimos al momento de tener que ejecutar los casos de prueba el </w:t>
+        <w:t>Si, para ciertas cosas que no estaban del todo claras tuvimos que asumir comportamientos</w:t>
+      </w:r>
+      <w:r>
+        <w:rPr>
+          <w:rFonts w:ascii="Arial" w:hAnsi="Arial" w:cs="Arial"/>
+        </w:rPr>
+        <w:t>.</w:t>
+      </w:r>
+      <w:r>
+        <w:rPr>
+          <w:rFonts w:ascii="Arial" w:hAnsi="Arial" w:cs="Arial"/>
+        </w:rPr>
+        <w:t xml:space="preserve"> Por ejemplo</w:t>
+      </w:r>
+      <w:r>
+        <w:rPr>
+          <w:rFonts w:ascii="Arial" w:hAnsi="Arial" w:cs="Arial"/>
+        </w:rPr>
+        <w:t>,</w:t>
+      </w:r>
+      <w:r>
+        <w:rPr>
+          <w:rFonts w:ascii="Arial" w:hAnsi="Arial" w:cs="Arial"/>
+        </w:rPr>
+        <w:t xml:space="preserve"> en </w:t>
+      </w:r>
+      <w:r>
+        <w:rPr>
+          <w:rFonts w:ascii="Arial" w:hAnsi="Arial" w:cs="Arial"/>
+        </w:rPr>
+        <w:t>la historia de usuario</w:t>
+      </w:r>
+      <w:r>
+        <w:rPr>
+          <w:rFonts w:ascii="Arial" w:hAnsi="Arial" w:cs="Arial"/>
+        </w:rPr>
+        <w:t xml:space="preserve"> PE-44 asumimos al momento de tener que ejecutar los casos de prueba </w:t>
+      </w:r>
+      <w:r>
+        <w:rPr>
+          <w:rFonts w:ascii="Arial" w:hAnsi="Arial" w:cs="Arial"/>
+        </w:rPr>
+        <w:t xml:space="preserve">que </w:t>
+      </w:r>
+      <w:r>
+        <w:rPr>
+          <w:rFonts w:ascii="Arial" w:hAnsi="Arial" w:cs="Arial"/>
+        </w:rPr>
+        <w:t xml:space="preserve">el </w:t>
       </w:r>
       <w:proofErr w:type="spellStart"/>
       <w:r>
@@ -631,7 +1319,43 @@
         <w:rPr>
           <w:rFonts w:ascii="Arial" w:hAnsi="Arial" w:cs="Arial"/>
         </w:rPr>
-        <w:t xml:space="preserve"> estaría desarrollado, por lo que nos encontramos con inconvenientes al ejecutarlos y por eso hubo que hacer modificaciones para ejecutar los casos de prueba con lo que teníamos en ese momento.</w:t>
+        <w:t xml:space="preserve"> estaría desarrollado, por lo que nos encontramos con </w:t>
+      </w:r>
+      <w:r>
+        <w:rPr>
+          <w:rFonts w:ascii="Arial" w:hAnsi="Arial" w:cs="Arial"/>
+        </w:rPr>
+        <w:t xml:space="preserve">ese </w:t>
+      </w:r>
+      <w:r>
+        <w:rPr>
+          <w:rFonts w:ascii="Arial" w:hAnsi="Arial" w:cs="Arial"/>
+        </w:rPr>
+        <w:t xml:space="preserve">inconveniente y hubo que hacer modificaciones para </w:t>
+      </w:r>
+      <w:r>
+        <w:rPr>
+          <w:rFonts w:ascii="Arial" w:hAnsi="Arial" w:cs="Arial"/>
+        </w:rPr>
+        <w:t>poder ejecutar lo</w:t>
+      </w:r>
+      <w:r>
+        <w:rPr>
+          <w:rFonts w:ascii="Arial" w:hAnsi="Arial" w:cs="Arial"/>
+        </w:rPr>
+        <w:t xml:space="preserve"> que teníamos</w:t>
+      </w:r>
+      <w:r>
+        <w:rPr>
+          <w:rFonts w:ascii="Arial" w:hAnsi="Arial" w:cs="Arial"/>
+        </w:rPr>
+        <w:t xml:space="preserve"> hecho hasta</w:t>
+      </w:r>
+      <w:r>
+        <w:rPr>
+          <w:rFonts w:ascii="Arial" w:hAnsi="Arial" w:cs="Arial"/>
+        </w:rPr>
+        <w:t xml:space="preserve"> ese momento.</w:t>
       </w:r>
     </w:p>
     <w:p>
@@ -665,7 +1389,97 @@
         <w:rPr>
           <w:rFonts w:ascii="Arial" w:hAnsi="Arial" w:cs="Arial"/>
         </w:rPr>
-        <w:t>Pudimos realizar los Casos de Prueba para todas las historias de usuario, tras asumir comportamientos de la aplicación, pudimos llenar aquellos huecos en donde los requerimientos no eran claros o completos. Por lo tanto, no identificamos algo que nos haya impedido realizar los Casos de Prueba</w:t>
+        <w:t xml:space="preserve">Pudimos realizar </w:t>
+      </w:r>
+      <w:r>
+        <w:rPr>
+          <w:rFonts w:ascii="Arial" w:hAnsi="Arial" w:cs="Arial"/>
+        </w:rPr>
+        <w:t>c</w:t>
+      </w:r>
+      <w:r>
+        <w:rPr>
+          <w:rFonts w:ascii="Arial" w:hAnsi="Arial" w:cs="Arial"/>
+        </w:rPr>
+        <w:t xml:space="preserve">asos de </w:t>
+      </w:r>
+      <w:r>
+        <w:rPr>
+          <w:rFonts w:ascii="Arial" w:hAnsi="Arial" w:cs="Arial"/>
+        </w:rPr>
+        <w:t>p</w:t>
+      </w:r>
+      <w:r>
+        <w:rPr>
+          <w:rFonts w:ascii="Arial" w:hAnsi="Arial" w:cs="Arial"/>
+        </w:rPr>
+        <w:t>rueba para todas las historias de usuario</w:t>
+      </w:r>
+      <w:r>
+        <w:rPr>
+          <w:rFonts w:ascii="Arial" w:hAnsi="Arial" w:cs="Arial"/>
+        </w:rPr>
+        <w:t xml:space="preserve">, asumiendo </w:t>
+      </w:r>
+      <w:r>
+        <w:rPr>
+          <w:rFonts w:ascii="Arial" w:hAnsi="Arial" w:cs="Arial"/>
+        </w:rPr>
+        <w:t>comportamientos de la aplicación</w:t>
+      </w:r>
+      <w:r>
+        <w:rPr>
+          <w:rFonts w:ascii="Arial" w:hAnsi="Arial" w:cs="Arial"/>
+        </w:rPr>
+        <w:t xml:space="preserve"> por ser l</w:t>
+      </w:r>
+      <w:r>
+        <w:rPr>
+          <w:rFonts w:ascii="Arial" w:hAnsi="Arial" w:cs="Arial"/>
+        </w:rPr>
+        <w:t xml:space="preserve">os requerimientos </w:t>
+      </w:r>
+      <w:r>
+        <w:rPr>
+          <w:rFonts w:ascii="Arial" w:hAnsi="Arial" w:cs="Arial"/>
+        </w:rPr>
+        <w:t xml:space="preserve">poco </w:t>
+      </w:r>
+      <w:r>
+        <w:rPr>
+          <w:rFonts w:ascii="Arial" w:hAnsi="Arial" w:cs="Arial"/>
+        </w:rPr>
+        <w:t xml:space="preserve">claros o </w:t>
+      </w:r>
+      <w:r>
+        <w:rPr>
+          <w:rFonts w:ascii="Arial" w:hAnsi="Arial" w:cs="Arial"/>
+        </w:rPr>
+        <w:t>in</w:t>
+      </w:r>
+      <w:r>
+        <w:rPr>
+          <w:rFonts w:ascii="Arial" w:hAnsi="Arial" w:cs="Arial"/>
+        </w:rPr>
+        <w:t xml:space="preserve">completos. Por lo </w:t>
+      </w:r>
+      <w:r>
+        <w:rPr>
+          <w:rFonts w:ascii="Arial" w:hAnsi="Arial" w:cs="Arial"/>
+        </w:rPr>
+        <w:t xml:space="preserve">que </w:t>
+      </w:r>
+      <w:r>
+        <w:rPr>
+          <w:rFonts w:ascii="Arial" w:hAnsi="Arial" w:cs="Arial"/>
+        </w:rPr>
+        <w:t xml:space="preserve">no </w:t>
+      </w:r>
+      <w:r>
+        <w:rPr>
+          <w:rFonts w:ascii="Arial" w:hAnsi="Arial" w:cs="Arial"/>
+        </w:rPr>
+        <w:t xml:space="preserve">se nos presentaron dificultades al momento del diseño de casos de prueba. </w:t>
       </w:r>
     </w:p>
     <w:p>
@@ -691,7 +1505,61 @@
         <w:rPr>
           <w:rFonts w:ascii="Arial" w:hAnsi="Arial" w:cs="Arial"/>
         </w:rPr>
-        <w:t>La historia con la que tuvimos más inconvenientes fue la PE-16</w:t>
+        <w:t xml:space="preserve">La historia </w:t>
+      </w:r>
+      <w:r>
+        <w:rPr>
+          <w:rFonts w:ascii="Arial" w:hAnsi="Arial" w:cs="Arial"/>
+        </w:rPr>
+        <w:t xml:space="preserve">de usuario </w:t>
+      </w:r>
+      <w:r>
+        <w:rPr>
+          <w:rFonts w:ascii="Arial" w:hAnsi="Arial" w:cs="Arial"/>
+        </w:rPr>
+        <w:t>con la que tuvimos más inconvenientes fue la PE-16</w:t>
+      </w:r>
+      <w:r>
+        <w:rPr>
+          <w:rFonts w:ascii="Arial" w:hAnsi="Arial" w:cs="Arial"/>
+        </w:rPr>
+        <w:t xml:space="preserve">, en </w:t>
+      </w:r>
+      <w:r>
+        <w:rPr>
+          <w:rFonts w:ascii="Arial" w:hAnsi="Arial" w:cs="Arial"/>
+        </w:rPr>
+        <w:t xml:space="preserve">la cual </w:t>
+      </w:r>
+      <w:r>
+        <w:rPr>
+          <w:rFonts w:ascii="Arial" w:hAnsi="Arial" w:cs="Arial"/>
+        </w:rPr>
+        <w:t>se tuvo que asumir e interpretar mucha más información que en las otras historias de usuario</w:t>
+      </w:r>
+      <w:r>
+        <w:rPr>
+          <w:rFonts w:ascii="Arial" w:hAnsi="Arial" w:cs="Arial"/>
+        </w:rPr>
+        <w:t>. Esto hizo que se complicara la creación de casos de prueba e incrementara</w:t>
+      </w:r>
+      <w:r>
+        <w:rPr>
+          <w:rFonts w:ascii="Arial" w:hAnsi="Arial" w:cs="Arial"/>
+        </w:rPr>
+        <w:t xml:space="preserve"> el tiempo </w:t>
+      </w:r>
+      <w:r>
+        <w:rPr>
+          <w:rFonts w:ascii="Arial" w:hAnsi="Arial" w:cs="Arial"/>
+        </w:rPr>
+        <w:t>para desarrollar cada uno</w:t>
+      </w:r>
+      <w:r>
+        <w:rPr>
+          <w:rFonts w:ascii="Arial" w:hAnsi="Arial" w:cs="Arial"/>
+        </w:rPr>
+        <w:t>.</w:t>
       </w:r>
     </w:p>
     <w:p>
@@ -701,24 +1569,98 @@
           <w:rFonts w:ascii="Arial" w:hAnsi="Arial" w:cs="Arial"/>
         </w:rPr>
       </w:pPr>
-      <w:r>
-        <w:rPr>
-          <w:rFonts w:ascii="Arial" w:hAnsi="Arial" w:cs="Arial"/>
-        </w:rPr>
-        <w:t>Con esa historia de usuario se tuvo que asumir e interpretar mucha más información que en las otras historias de usuario</w:t>
-      </w:r>
-      <w:r>
-        <w:rPr>
-          <w:rFonts w:ascii="Arial" w:hAnsi="Arial" w:cs="Arial"/>
-        </w:rPr>
-        <w:t xml:space="preserve">, por lo que dificultó o incrementó el tiempo de preparación de </w:t>
+    </w:p>
+    <w:p>
+      <w:pPr>
+        <w:pStyle w:val="Prrafodelista"/>
+        <w:rPr>
+          <w:rFonts w:ascii="Arial" w:hAnsi="Arial" w:cs="Arial"/>
+        </w:rPr>
+      </w:pPr>
+      <w:r>
+        <w:rPr>
+          <w:rFonts w:ascii="Arial" w:hAnsi="Arial" w:cs="Arial"/>
+        </w:rPr>
+        <w:t>Mientras que la</w:t>
+      </w:r>
+      <w:r>
+        <w:rPr>
+          <w:rFonts w:ascii="Arial" w:hAnsi="Arial" w:cs="Arial"/>
+        </w:rPr>
+        <w:t xml:space="preserve"> historia</w:t>
+      </w:r>
+      <w:r>
+        <w:rPr>
+          <w:rFonts w:ascii="Arial" w:hAnsi="Arial" w:cs="Arial"/>
+        </w:rPr>
+        <w:t xml:space="preserve"> de usuario</w:t>
+      </w:r>
+      <w:r>
+        <w:rPr>
+          <w:rFonts w:ascii="Arial" w:hAnsi="Arial" w:cs="Arial"/>
+        </w:rPr>
+        <w:t xml:space="preserve"> más clara de entender</w:t>
+      </w:r>
+      <w:r>
+        <w:rPr>
+          <w:rFonts w:ascii="Arial" w:hAnsi="Arial" w:cs="Arial"/>
+        </w:rPr>
+        <w:t>, para nosotros, fu</w:t>
+      </w:r>
+      <w:r>
+        <w:rPr>
+          <w:rFonts w:ascii="Arial" w:hAnsi="Arial" w:cs="Arial"/>
+        </w:rPr>
+        <w:t>e la PE-10</w:t>
+      </w:r>
+      <w:r>
+        <w:rPr>
+          <w:rFonts w:ascii="Arial" w:hAnsi="Arial" w:cs="Arial"/>
+        </w:rPr>
+        <w:t>, por tener i</w:t>
+      </w:r>
+      <w:r>
+        <w:rPr>
+          <w:rFonts w:ascii="Arial" w:hAnsi="Arial" w:cs="Arial"/>
+        </w:rPr>
+        <w:t>nformación tan precisa y común</w:t>
+      </w:r>
+      <w:r>
+        <w:rPr>
+          <w:rFonts w:ascii="Arial" w:hAnsi="Arial" w:cs="Arial"/>
+        </w:rPr>
+        <w:t xml:space="preserve"> a otras aplicaciones. Lo cual </w:t>
+      </w:r>
+      <w:r>
+        <w:rPr>
+          <w:rFonts w:ascii="Arial" w:hAnsi="Arial" w:cs="Arial"/>
+        </w:rPr>
+        <w:t xml:space="preserve">logró hacer </w:t>
+      </w:r>
+      <w:r>
+        <w:rPr>
+          <w:rFonts w:ascii="Arial" w:hAnsi="Arial" w:cs="Arial"/>
+        </w:rPr>
+        <w:t xml:space="preserve">entender su funcionamiento a la brevedad y </w:t>
+      </w:r>
+      <w:r>
+        <w:rPr>
+          <w:rFonts w:ascii="Arial" w:hAnsi="Arial" w:cs="Arial"/>
+        </w:rPr>
+        <w:t xml:space="preserve">que fuera más simple la preparación de </w:t>
       </w:r>
       <w:proofErr w:type="gramStart"/>
       <w:r>
         <w:rPr>
           <w:rFonts w:ascii="Arial" w:hAnsi="Arial" w:cs="Arial"/>
         </w:rPr>
-        <w:t>sus Test</w:t>
+        <w:t xml:space="preserve">los </w:t>
+      </w:r>
+      <w:r>
+        <w:rPr>
+          <w:rFonts w:ascii="Arial" w:hAnsi="Arial" w:cs="Arial"/>
+        </w:rPr>
+        <w:t>Test</w:t>
       </w:r>
       <w:proofErr w:type="gramEnd"/>
       <w:r>
@@ -726,56 +1668,6 @@
           <w:rFonts w:ascii="Arial" w:hAnsi="Arial" w:cs="Arial"/>
         </w:rPr>
         <w:t xml:space="preserve"> Cases.</w:t>
-      </w:r>
-    </w:p>
-    <w:p>
-      <w:pPr>
-        <w:pStyle w:val="Prrafodelista"/>
-        <w:rPr>
-          <w:rFonts w:ascii="Arial" w:hAnsi="Arial" w:cs="Arial"/>
-        </w:rPr>
-      </w:pPr>
-    </w:p>
-    <w:p>
-      <w:pPr>
-        <w:pStyle w:val="Prrafodelista"/>
-        <w:rPr>
-          <w:rFonts w:ascii="Arial" w:hAnsi="Arial" w:cs="Arial"/>
-        </w:rPr>
-      </w:pPr>
-      <w:r>
-        <w:rPr>
-          <w:rFonts w:ascii="Arial" w:hAnsi="Arial" w:cs="Arial"/>
-        </w:rPr>
-        <w:t>La historia más clara de entender a nuestro entendimiento fue la PE-10</w:t>
-      </w:r>
-    </w:p>
-    <w:p>
-      <w:pPr>
-        <w:pStyle w:val="Prrafodelista"/>
-        <w:rPr>
-          <w:rFonts w:ascii="Arial" w:hAnsi="Arial" w:cs="Arial"/>
-        </w:rPr>
-      </w:pPr>
-      <w:r>
-        <w:rPr>
-          <w:rFonts w:ascii="Arial" w:hAnsi="Arial" w:cs="Arial"/>
-        </w:rPr>
-        <w:t xml:space="preserve">Por la información </w:t>
-      </w:r>
-      <w:proofErr w:type="gramStart"/>
-      <w:r>
-        <w:rPr>
-          <w:rFonts w:ascii="Arial" w:hAnsi="Arial" w:cs="Arial"/>
-        </w:rPr>
-        <w:t>tan precisa y tan común</w:t>
-      </w:r>
-      <w:proofErr w:type="gramEnd"/>
-      <w:r>
-        <w:rPr>
-          <w:rFonts w:ascii="Arial" w:hAnsi="Arial" w:cs="Arial"/>
-        </w:rPr>
-        <w:t xml:space="preserve"> fue fácil entender su funcionamiento a la brevedad, y crear sus debidos Test Cases no resultó complicado.</w:t>
       </w:r>
     </w:p>
     <w:p>
@@ -797,7 +1689,7 @@
           <w:szCs w:val="28"/>
         </w:rPr>
       </w:pPr>
-      <w:bookmarkStart w:id="2" w:name="_Toc120394136"/>
+      <w:bookmarkStart w:id="2" w:name="_Toc120550836"/>
       <w:r>
         <w:rPr>
           <w:rFonts w:ascii="Arial" w:hAnsi="Arial" w:cs="Arial"/>
@@ -828,6 +1720,7 @@
           <w:color w:val="auto"/>
         </w:rPr>
       </w:pPr>
+      <w:bookmarkStart w:id="3" w:name="_Toc120550837"/>
       <w:r>
         <w:rPr>
           <w:rFonts w:ascii="Arial" w:hAnsi="Arial" w:cs="Arial"/>
@@ -837,6 +1730,7 @@
         </w:rPr>
         <w:t>CASOS DE PRUEBA SELECCIONADOS PARA EJECUTAR:</w:t>
       </w:r>
+      <w:bookmarkEnd w:id="3"/>
     </w:p>
     <w:p>
       <w:pPr>
@@ -865,19 +1759,38 @@
         </w:numPr>
         <w:rPr>
           <w:rFonts w:ascii="Arial" w:hAnsi="Arial" w:cs="Arial"/>
-        </w:rPr>
-      </w:pPr>
-      <w:r>
-        <w:rPr>
-          <w:rFonts w:ascii="Arial" w:hAnsi="Arial" w:cs="Arial"/>
-        </w:rPr>
-        <w:t xml:space="preserve">MT-01 Prioridad </w:t>
-      </w:r>
-      <w:r>
-        <w:rPr>
-          <w:rFonts w:ascii="Arial" w:hAnsi="Arial" w:cs="Arial"/>
-          <w:b/>
-          <w:bCs/>
+          <w:lang w:val="en-US"/>
+        </w:rPr>
+      </w:pPr>
+      <w:r>
+        <w:rPr>
+          <w:rFonts w:ascii="Arial" w:hAnsi="Arial" w:cs="Arial"/>
+          <w:lang w:val="en-US"/>
+        </w:rPr>
+        <w:t xml:space="preserve">MT-01 </w:t>
+      </w:r>
+      <w:proofErr w:type="spellStart"/>
+      <w:r>
+        <w:rPr>
+          <w:rFonts w:ascii="Arial" w:hAnsi="Arial" w:cs="Arial"/>
+          <w:lang w:val="en-US"/>
+        </w:rPr>
+        <w:t>Prioridad</w:t>
+      </w:r>
+      <w:proofErr w:type="spellEnd"/>
+      <w:r>
+        <w:rPr>
+          <w:rFonts w:ascii="Arial" w:hAnsi="Arial" w:cs="Arial"/>
+          <w:lang w:val="en-US"/>
+        </w:rPr>
+        <w:t xml:space="preserve"> </w:t>
+      </w:r>
+      <w:r>
+        <w:rPr>
+          <w:rFonts w:ascii="Arial" w:hAnsi="Arial" w:cs="Arial"/>
+          <w:b/>
+          <w:bCs/>
+          <w:lang w:val="en-US"/>
         </w:rPr>
         <w:t>HIGH</w:t>
       </w:r>
@@ -886,34 +1799,23 @@
           <w:rFonts w:ascii="Arial" w:hAnsi="Arial" w:cs="Arial"/>
           <w:b/>
           <w:bCs/>
+          <w:lang w:val="en-US"/>
         </w:rPr>
         <w:t xml:space="preserve">         </w:t>
       </w:r>
       <w:r>
         <w:rPr>
           <w:rFonts w:ascii="Arial" w:hAnsi="Arial" w:cs="Arial"/>
-        </w:rPr>
-        <w:t xml:space="preserve">As </w:t>
-      </w:r>
-      <w:proofErr w:type="spellStart"/>
-      <w:r>
-        <w:rPr>
-          <w:rFonts w:ascii="Arial" w:hAnsi="Arial" w:cs="Arial"/>
-        </w:rPr>
-        <w:t>Expected</w:t>
-      </w:r>
-      <w:proofErr w:type="spellEnd"/>
-      <w:r>
-        <w:rPr>
-          <w:rFonts w:ascii="Arial" w:hAnsi="Arial" w:cs="Arial"/>
-        </w:rPr>
-        <w:t xml:space="preserve">: </w:t>
-      </w:r>
-      <w:r>
-        <w:rPr>
-          <w:rFonts w:ascii="Arial" w:hAnsi="Arial" w:cs="Arial"/>
-          <w:b/>
-          <w:bCs/>
+          <w:lang w:val="en-US"/>
+        </w:rPr>
+        <w:t xml:space="preserve">As Expected: </w:t>
+      </w:r>
+      <w:r>
+        <w:rPr>
+          <w:rFonts w:ascii="Arial" w:hAnsi="Arial" w:cs="Arial"/>
+          <w:b/>
+          <w:bCs/>
+          <w:lang w:val="en-US"/>
         </w:rPr>
         <w:t>FAIL</w:t>
       </w:r>
@@ -927,25 +1829,45 @@
         </w:numPr>
         <w:rPr>
           <w:rFonts w:ascii="Arial" w:hAnsi="Arial" w:cs="Arial"/>
-        </w:rPr>
-      </w:pPr>
-      <w:r>
-        <w:rPr>
-          <w:rFonts w:ascii="Arial" w:hAnsi="Arial" w:cs="Arial"/>
+          <w:lang w:val="en-US"/>
+        </w:rPr>
+      </w:pPr>
+      <w:r>
+        <w:rPr>
+          <w:rFonts w:ascii="Arial" w:hAnsi="Arial" w:cs="Arial"/>
+          <w:lang w:val="en-US"/>
         </w:rPr>
         <w:t>MT-0</w:t>
       </w:r>
       <w:r>
         <w:rPr>
           <w:rFonts w:ascii="Arial" w:hAnsi="Arial" w:cs="Arial"/>
+          <w:lang w:val="en-US"/>
         </w:rPr>
         <w:t>2</w:t>
       </w:r>
       <w:r>
         <w:rPr>
           <w:rFonts w:ascii="Arial" w:hAnsi="Arial" w:cs="Arial"/>
-        </w:rPr>
-        <w:t xml:space="preserve"> Prioridad </w:t>
+          <w:lang w:val="en-US"/>
+        </w:rPr>
+        <w:t xml:space="preserve"> </w:t>
+      </w:r>
+      <w:proofErr w:type="spellStart"/>
+      <w:r>
+        <w:rPr>
+          <w:rFonts w:ascii="Arial" w:hAnsi="Arial" w:cs="Arial"/>
+          <w:lang w:val="en-US"/>
+        </w:rPr>
+        <w:t>Prioridad</w:t>
+      </w:r>
+      <w:proofErr w:type="spellEnd"/>
+      <w:r>
+        <w:rPr>
+          <w:rFonts w:ascii="Arial" w:hAnsi="Arial" w:cs="Arial"/>
+          <w:lang w:val="en-US"/>
+        </w:rPr>
+        <w:t xml:space="preserve"> </w:t>
       </w:r>
       <w:proofErr w:type="gramStart"/>
       <w:r>
@@ -953,53 +1875,38 @@
           <w:rFonts w:ascii="Arial" w:hAnsi="Arial" w:cs="Arial"/>
           <w:b/>
           <w:bCs/>
+          <w:lang w:val="en-US"/>
         </w:rPr>
         <w:t>NORMAL</w:t>
       </w:r>
       <w:r>
         <w:rPr>
           <w:rFonts w:ascii="Arial" w:hAnsi="Arial" w:cs="Arial"/>
+          <w:lang w:val="en-US"/>
         </w:rPr>
         <w:t xml:space="preserve"> </w:t>
       </w:r>
       <w:r>
         <w:rPr>
           <w:rFonts w:ascii="Arial" w:hAnsi="Arial" w:cs="Arial"/>
-        </w:rPr>
-        <w:t xml:space="preserve"> </w:t>
-      </w:r>
-      <w:r>
-        <w:rPr>
-          <w:rFonts w:ascii="Arial" w:hAnsi="Arial" w:cs="Arial"/>
-        </w:rPr>
-        <w:t>As</w:t>
+          <w:lang w:val="en-US"/>
+        </w:rPr>
+        <w:t xml:space="preserve"> As</w:t>
       </w:r>
       <w:proofErr w:type="gramEnd"/>
       <w:r>
         <w:rPr>
           <w:rFonts w:ascii="Arial" w:hAnsi="Arial" w:cs="Arial"/>
-        </w:rPr>
-        <w:t xml:space="preserve"> </w:t>
-      </w:r>
-      <w:proofErr w:type="spellStart"/>
-      <w:r>
-        <w:rPr>
-          <w:rFonts w:ascii="Arial" w:hAnsi="Arial" w:cs="Arial"/>
-        </w:rPr>
-        <w:t>Expected</w:t>
-      </w:r>
-      <w:proofErr w:type="spellEnd"/>
-      <w:r>
-        <w:rPr>
-          <w:rFonts w:ascii="Arial" w:hAnsi="Arial" w:cs="Arial"/>
-        </w:rPr>
-        <w:t xml:space="preserve">: </w:t>
-      </w:r>
-      <w:r>
-        <w:rPr>
-          <w:rFonts w:ascii="Arial" w:hAnsi="Arial" w:cs="Arial"/>
-          <w:b/>
-          <w:bCs/>
+          <w:lang w:val="en-US"/>
+        </w:rPr>
+        <w:t xml:space="preserve"> Expected: </w:t>
+      </w:r>
+      <w:r>
+        <w:rPr>
+          <w:rFonts w:ascii="Arial" w:hAnsi="Arial" w:cs="Arial"/>
+          <w:b/>
+          <w:bCs/>
+          <w:lang w:val="en-US"/>
         </w:rPr>
         <w:t>FAIL</w:t>
       </w:r>
@@ -1031,13 +1938,31 @@
         </w:numPr>
         <w:rPr>
           <w:rFonts w:ascii="Arial" w:hAnsi="Arial" w:cs="Arial"/>
-        </w:rPr>
-      </w:pPr>
-      <w:r>
-        <w:rPr>
-          <w:rFonts w:ascii="Arial" w:hAnsi="Arial" w:cs="Arial"/>
-        </w:rPr>
-        <w:t xml:space="preserve">MT-09 Prioridad </w:t>
+          <w:lang w:val="en-US"/>
+        </w:rPr>
+      </w:pPr>
+      <w:r>
+        <w:rPr>
+          <w:rFonts w:ascii="Arial" w:hAnsi="Arial" w:cs="Arial"/>
+          <w:lang w:val="en-US"/>
+        </w:rPr>
+        <w:t xml:space="preserve">MT-09 </w:t>
+      </w:r>
+      <w:proofErr w:type="spellStart"/>
+      <w:r>
+        <w:rPr>
+          <w:rFonts w:ascii="Arial" w:hAnsi="Arial" w:cs="Arial"/>
+          <w:lang w:val="en-US"/>
+        </w:rPr>
+        <w:t>Prioridad</w:t>
+      </w:r>
+      <w:proofErr w:type="spellEnd"/>
+      <w:r>
+        <w:rPr>
+          <w:rFonts w:ascii="Arial" w:hAnsi="Arial" w:cs="Arial"/>
+          <w:lang w:val="en-US"/>
+        </w:rPr>
+        <w:t xml:space="preserve"> </w:t>
       </w:r>
       <w:proofErr w:type="gramStart"/>
       <w:r>
@@ -1045,12 +1970,14 @@
           <w:rFonts w:ascii="Arial" w:hAnsi="Arial" w:cs="Arial"/>
           <w:b/>
           <w:bCs/>
+          <w:lang w:val="en-US"/>
         </w:rPr>
         <w:t xml:space="preserve">NORMAL  </w:t>
       </w:r>
       <w:r>
         <w:rPr>
           <w:rFonts w:ascii="Arial" w:hAnsi="Arial" w:cs="Arial"/>
+          <w:lang w:val="en-US"/>
         </w:rPr>
         <w:t>As</w:t>
       </w:r>
@@ -1058,30 +1985,18 @@
       <w:r>
         <w:rPr>
           <w:rFonts w:ascii="Arial" w:hAnsi="Arial" w:cs="Arial"/>
-        </w:rPr>
-        <w:t xml:space="preserve"> </w:t>
-      </w:r>
-      <w:proofErr w:type="spellStart"/>
-      <w:r>
-        <w:rPr>
-          <w:rFonts w:ascii="Arial" w:hAnsi="Arial" w:cs="Arial"/>
-        </w:rPr>
-        <w:t>Expected</w:t>
-      </w:r>
-      <w:proofErr w:type="spellEnd"/>
-      <w:r>
-        <w:rPr>
-          <w:rFonts w:ascii="Arial" w:hAnsi="Arial" w:cs="Arial"/>
-        </w:rPr>
-        <w:t xml:space="preserve"> </w:t>
-      </w:r>
-      <w:r>
-        <w:rPr>
-          <w:rFonts w:ascii="Arial" w:hAnsi="Arial" w:cs="Arial"/>
-          <w:b/>
-          <w:bCs/>
-        </w:rPr>
-        <w:t>PASS</w:t>
+          <w:lang w:val="en-US"/>
+        </w:rPr>
+        <w:t xml:space="preserve"> Expected </w:t>
+      </w:r>
+      <w:r>
+        <w:rPr>
+          <w:rFonts w:ascii="Arial" w:hAnsi="Arial" w:cs="Arial"/>
+          <w:b/>
+          <w:bCs/>
+          <w:lang w:val="en-US"/>
+        </w:rPr>
+        <w:t>FAIL</w:t>
       </w:r>
     </w:p>
     <w:p>
@@ -1167,59 +2082,61 @@
         </w:numPr>
         <w:rPr>
           <w:rFonts w:ascii="Arial" w:hAnsi="Arial" w:cs="Arial"/>
-        </w:rPr>
-      </w:pPr>
-      <w:r>
-        <w:rPr>
-          <w:rFonts w:ascii="Arial" w:hAnsi="Arial" w:cs="Arial"/>
-        </w:rPr>
-        <w:t xml:space="preserve">MT-11 Prioridad </w:t>
-      </w:r>
-      <w:r>
-        <w:rPr>
-          <w:rFonts w:ascii="Arial" w:hAnsi="Arial" w:cs="Arial"/>
-          <w:b/>
-          <w:bCs/>
+          <w:lang w:val="en-US"/>
+        </w:rPr>
+      </w:pPr>
+      <w:r>
+        <w:rPr>
+          <w:rFonts w:ascii="Arial" w:hAnsi="Arial" w:cs="Arial"/>
+          <w:lang w:val="en-US"/>
+        </w:rPr>
+        <w:t xml:space="preserve">MT-11 </w:t>
+      </w:r>
+      <w:proofErr w:type="spellStart"/>
+      <w:r>
+        <w:rPr>
+          <w:rFonts w:ascii="Arial" w:hAnsi="Arial" w:cs="Arial"/>
+          <w:lang w:val="en-US"/>
+        </w:rPr>
+        <w:t>Prioridad</w:t>
+      </w:r>
+      <w:proofErr w:type="spellEnd"/>
+      <w:r>
+        <w:rPr>
+          <w:rFonts w:ascii="Arial" w:hAnsi="Arial" w:cs="Arial"/>
+          <w:lang w:val="en-US"/>
+        </w:rPr>
+        <w:t xml:space="preserve"> </w:t>
+      </w:r>
+      <w:r>
+        <w:rPr>
+          <w:rFonts w:ascii="Arial" w:hAnsi="Arial" w:cs="Arial"/>
+          <w:b/>
+          <w:bCs/>
+          <w:lang w:val="en-US"/>
         </w:rPr>
         <w:t>HIGH</w:t>
       </w:r>
       <w:r>
         <w:rPr>
           <w:rFonts w:ascii="Arial" w:hAnsi="Arial" w:cs="Arial"/>
+          <w:lang w:val="en-US"/>
         </w:rPr>
         <w:t xml:space="preserve"> </w:t>
       </w:r>
       <w:r>
         <w:rPr>
           <w:rFonts w:ascii="Arial" w:hAnsi="Arial" w:cs="Arial"/>
-        </w:rPr>
-        <w:t xml:space="preserve">       </w:t>
-      </w:r>
-      <w:r>
-        <w:rPr>
-          <w:rFonts w:ascii="Arial" w:hAnsi="Arial" w:cs="Arial"/>
-        </w:rPr>
-        <w:t xml:space="preserve">As </w:t>
-      </w:r>
-      <w:proofErr w:type="spellStart"/>
-      <w:r>
-        <w:rPr>
-          <w:rFonts w:ascii="Arial" w:hAnsi="Arial" w:cs="Arial"/>
-        </w:rPr>
-        <w:t>Expected</w:t>
-      </w:r>
-      <w:proofErr w:type="spellEnd"/>
-      <w:r>
-        <w:rPr>
-          <w:rFonts w:ascii="Arial" w:hAnsi="Arial" w:cs="Arial"/>
-        </w:rPr>
-        <w:t xml:space="preserve">: </w:t>
-      </w:r>
-      <w:r>
-        <w:rPr>
-          <w:rFonts w:ascii="Arial" w:hAnsi="Arial" w:cs="Arial"/>
-          <w:b/>
-          <w:bCs/>
+          <w:lang w:val="en-US"/>
+        </w:rPr>
+        <w:t xml:space="preserve">       As Expected: </w:t>
+      </w:r>
+      <w:r>
+        <w:rPr>
+          <w:rFonts w:ascii="Arial" w:hAnsi="Arial" w:cs="Arial"/>
+          <w:b/>
+          <w:bCs/>
+          <w:lang w:val="en-US"/>
         </w:rPr>
         <w:t>PASS</w:t>
       </w:r>
@@ -1235,19 +2152,38 @@
           <w:rFonts w:ascii="Arial" w:hAnsi="Arial" w:cs="Arial"/>
           <w:b/>
           <w:bCs/>
-        </w:rPr>
-      </w:pPr>
-      <w:r>
-        <w:rPr>
-          <w:rFonts w:ascii="Arial" w:hAnsi="Arial" w:cs="Arial"/>
-        </w:rPr>
-        <w:t xml:space="preserve">MT-12 Prioridad </w:t>
-      </w:r>
-      <w:r>
-        <w:rPr>
-          <w:rFonts w:ascii="Arial" w:hAnsi="Arial" w:cs="Arial"/>
-          <w:b/>
-          <w:bCs/>
+          <w:lang w:val="en-US"/>
+        </w:rPr>
+      </w:pPr>
+      <w:r>
+        <w:rPr>
+          <w:rFonts w:ascii="Arial" w:hAnsi="Arial" w:cs="Arial"/>
+          <w:lang w:val="en-US"/>
+        </w:rPr>
+        <w:t xml:space="preserve">MT-12 </w:t>
+      </w:r>
+      <w:proofErr w:type="spellStart"/>
+      <w:r>
+        <w:rPr>
+          <w:rFonts w:ascii="Arial" w:hAnsi="Arial" w:cs="Arial"/>
+          <w:lang w:val="en-US"/>
+        </w:rPr>
+        <w:t>Prioridad</w:t>
+      </w:r>
+      <w:proofErr w:type="spellEnd"/>
+      <w:r>
+        <w:rPr>
+          <w:rFonts w:ascii="Arial" w:hAnsi="Arial" w:cs="Arial"/>
+          <w:lang w:val="en-US"/>
+        </w:rPr>
+        <w:t xml:space="preserve"> </w:t>
+      </w:r>
+      <w:r>
+        <w:rPr>
+          <w:rFonts w:ascii="Arial" w:hAnsi="Arial" w:cs="Arial"/>
+          <w:b/>
+          <w:bCs/>
+          <w:lang w:val="en-US"/>
         </w:rPr>
         <w:t>HIGH</w:t>
       </w:r>
@@ -1256,63 +2192,858 @@
           <w:rFonts w:ascii="Arial" w:hAnsi="Arial" w:cs="Arial"/>
           <w:b/>
           <w:bCs/>
+          <w:lang w:val="en-US"/>
         </w:rPr>
         <w:t xml:space="preserve">        </w:t>
       </w:r>
       <w:r>
         <w:rPr>
           <w:rFonts w:ascii="Arial" w:hAnsi="Arial" w:cs="Arial"/>
-        </w:rPr>
-        <w:t xml:space="preserve">As </w:t>
+          <w:lang w:val="en-US"/>
+        </w:rPr>
+        <w:t xml:space="preserve">As Expected: </w:t>
+      </w:r>
+      <w:r>
+        <w:rPr>
+          <w:rFonts w:ascii="Arial" w:hAnsi="Arial" w:cs="Arial"/>
+          <w:b/>
+          <w:bCs/>
+          <w:lang w:val="en-US"/>
+        </w:rPr>
+        <w:t>FAIL</w:t>
+      </w:r>
+    </w:p>
+    <w:p>
+      <w:pPr>
+        <w:rPr>
+          <w:rFonts w:ascii="Arial" w:hAnsi="Arial" w:cs="Arial"/>
+        </w:rPr>
+      </w:pPr>
+      <w:r>
+        <w:rPr>
+          <w:rFonts w:ascii="Arial" w:hAnsi="Arial" w:cs="Arial"/>
+        </w:rPr>
+        <w:lastRenderedPageBreak/>
+        <w:t xml:space="preserve">Seleccionamos </w:t>
+      </w:r>
+      <w:proofErr w:type="gramStart"/>
+      <w:r>
+        <w:rPr>
+          <w:rFonts w:ascii="Arial" w:hAnsi="Arial" w:cs="Arial"/>
+        </w:rPr>
+        <w:t>estos Test</w:t>
+      </w:r>
+      <w:proofErr w:type="gramEnd"/>
+      <w:r>
+        <w:rPr>
+          <w:rFonts w:ascii="Arial" w:hAnsi="Arial" w:cs="Arial"/>
+        </w:rPr>
+        <w:t xml:space="preserve"> Cases por su</w:t>
+      </w:r>
+      <w:r>
+        <w:rPr>
+          <w:rFonts w:ascii="Arial" w:hAnsi="Arial" w:cs="Arial"/>
+        </w:rPr>
+        <w:t xml:space="preserve"> nivel de</w:t>
+      </w:r>
+      <w:r>
+        <w:rPr>
+          <w:rFonts w:ascii="Arial" w:hAnsi="Arial" w:cs="Arial"/>
+        </w:rPr>
+        <w:t xml:space="preserve"> importancia y porque son los principales que deberían funcionar bien en la aplicación</w:t>
+      </w:r>
+      <w:r>
+        <w:rPr>
+          <w:rFonts w:ascii="Arial" w:hAnsi="Arial" w:cs="Arial"/>
+        </w:rPr>
+        <w:t>. S</w:t>
+      </w:r>
+      <w:r>
+        <w:rPr>
+          <w:rFonts w:ascii="Arial" w:hAnsi="Arial" w:cs="Arial"/>
+        </w:rPr>
+        <w:t>on los</w:t>
+      </w:r>
+      <w:r>
+        <w:rPr>
+          <w:rFonts w:ascii="Arial" w:hAnsi="Arial" w:cs="Arial"/>
+        </w:rPr>
+        <w:t xml:space="preserve"> casos de prueba “guía” d</w:t>
+      </w:r>
+      <w:r>
+        <w:rPr>
+          <w:rFonts w:ascii="Arial" w:hAnsi="Arial" w:cs="Arial"/>
+        </w:rPr>
+        <w:t>el camino “feliz”.</w:t>
+      </w:r>
+    </w:p>
+    <w:p>
+      <w:pPr>
+        <w:rPr>
+          <w:rFonts w:ascii="Arial" w:hAnsi="Arial" w:cs="Arial"/>
+        </w:rPr>
+      </w:pPr>
+    </w:p>
+    <w:p>
+      <w:pPr>
+        <w:pStyle w:val="Ttulo2"/>
+        <w:rPr>
+          <w:rFonts w:ascii="Arial" w:hAnsi="Arial" w:cs="Arial"/>
+          <w:b/>
+          <w:bCs/>
+          <w:color w:val="auto"/>
+        </w:rPr>
+      </w:pPr>
+      <w:bookmarkStart w:id="4" w:name="_Toc120550838"/>
+      <w:r>
+        <w:rPr>
+          <w:rFonts w:ascii="Arial" w:hAnsi="Arial" w:cs="Arial"/>
+          <w:b/>
+          <w:bCs/>
+          <w:color w:val="auto"/>
+        </w:rPr>
+        <w:t xml:space="preserve">CASOS DE PRUEBA </w:t>
+      </w:r>
+      <w:r>
+        <w:rPr>
+          <w:rFonts w:ascii="Arial" w:hAnsi="Arial" w:cs="Arial"/>
+          <w:b/>
+          <w:bCs/>
+          <w:color w:val="auto"/>
+        </w:rPr>
+        <w:t>MODIFICADOS</w:t>
+      </w:r>
+      <w:r>
+        <w:rPr>
+          <w:rFonts w:ascii="Arial" w:hAnsi="Arial" w:cs="Arial"/>
+          <w:b/>
+          <w:bCs/>
+          <w:color w:val="auto"/>
+        </w:rPr>
+        <w:t>:</w:t>
+      </w:r>
+      <w:bookmarkEnd w:id="4"/>
+    </w:p>
+    <w:p>
+      <w:pPr>
+        <w:pStyle w:val="Prrafodelista"/>
+        <w:numPr>
+          <w:ilvl w:val="0"/>
+          <w:numId w:val="7"/>
+        </w:numPr>
+        <w:rPr>
+          <w:rFonts w:ascii="Arial" w:hAnsi="Arial" w:cs="Arial"/>
+        </w:rPr>
+      </w:pPr>
+      <w:r>
+        <w:rPr>
+          <w:rFonts w:ascii="Arial" w:hAnsi="Arial" w:cs="Arial"/>
+        </w:rPr>
+        <w:t>PE-16</w:t>
+      </w:r>
+      <w:r>
+        <w:rPr>
+          <w:rFonts w:ascii="Arial" w:hAnsi="Arial" w:cs="Arial"/>
+        </w:rPr>
+        <w:t xml:space="preserve"> </w:t>
+      </w:r>
+      <w:r>
+        <w:rPr>
+          <w:rFonts w:ascii="Arial" w:hAnsi="Arial" w:cs="Arial"/>
+        </w:rPr>
+        <w:t>(MT-01 y MT-02)</w:t>
+      </w:r>
+    </w:p>
+    <w:p>
+      <w:pPr>
+        <w:pStyle w:val="Prrafodelista"/>
+        <w:numPr>
+          <w:ilvl w:val="1"/>
+          <w:numId w:val="7"/>
+        </w:numPr>
+        <w:rPr>
+          <w:rFonts w:ascii="Arial" w:hAnsi="Arial" w:cs="Arial"/>
+        </w:rPr>
+      </w:pPr>
+      <w:r>
+        <w:rPr>
+          <w:rFonts w:ascii="Arial" w:hAnsi="Arial" w:cs="Arial"/>
+        </w:rPr>
+        <w:t>Se modificó por no saber que iba a haber un botón que diga “</w:t>
       </w:r>
       <w:proofErr w:type="spellStart"/>
       <w:r>
         <w:rPr>
           <w:rFonts w:ascii="Arial" w:hAnsi="Arial" w:cs="Arial"/>
         </w:rPr>
-        <w:t>Expected</w:t>
+        <w:t>Sign</w:t>
       </w:r>
       <w:proofErr w:type="spellEnd"/>
       <w:r>
         <w:rPr>
           <w:rFonts w:ascii="Arial" w:hAnsi="Arial" w:cs="Arial"/>
         </w:rPr>
-        <w:t xml:space="preserve">: </w:t>
-      </w:r>
-      <w:r>
-        <w:rPr>
-          <w:rFonts w:ascii="Arial" w:hAnsi="Arial" w:cs="Arial"/>
-          <w:b/>
-          <w:bCs/>
-        </w:rPr>
-        <w:t>FAIL</w:t>
-      </w:r>
-    </w:p>
-    <w:p>
-      <w:pPr>
-        <w:rPr>
-          <w:rFonts w:ascii="Arial" w:hAnsi="Arial" w:cs="Arial"/>
-        </w:rPr>
-      </w:pPr>
-      <w:r>
-        <w:rPr>
-          <w:rFonts w:ascii="Arial" w:hAnsi="Arial" w:cs="Arial"/>
-        </w:rPr>
-        <w:t xml:space="preserve">Seleccionamos </w:t>
-      </w:r>
-      <w:proofErr w:type="gramStart"/>
-      <w:r>
-        <w:rPr>
-          <w:rFonts w:ascii="Arial" w:hAnsi="Arial" w:cs="Arial"/>
-        </w:rPr>
-        <w:t>estos Test</w:t>
-      </w:r>
-      <w:proofErr w:type="gramEnd"/>
-      <w:r>
-        <w:rPr>
-          <w:rFonts w:ascii="Arial" w:hAnsi="Arial" w:cs="Arial"/>
-        </w:rPr>
-        <w:t xml:space="preserve"> Cases por su importancia y porque son los principales que deberían funcionar bien en la aplicación, son los que mandan en el camino “feliz”.</w:t>
+        <w:t xml:space="preserve">      In”, pensamos que era lo primero que iba a aparecer en la pantalla sin tener que hacerle un clic.</w:t>
+      </w:r>
+    </w:p>
+    <w:p>
+      <w:pPr>
+        <w:pStyle w:val="Prrafodelista"/>
+        <w:ind w:left="1440"/>
+        <w:rPr>
+          <w:rFonts w:ascii="Arial" w:hAnsi="Arial" w:cs="Arial"/>
+        </w:rPr>
+      </w:pPr>
+    </w:p>
+    <w:p>
+      <w:pPr>
+        <w:pStyle w:val="Prrafodelista"/>
+        <w:numPr>
+          <w:ilvl w:val="0"/>
+          <w:numId w:val="7"/>
+        </w:numPr>
+        <w:rPr>
+          <w:rFonts w:ascii="Arial" w:hAnsi="Arial" w:cs="Arial"/>
+        </w:rPr>
+      </w:pPr>
+      <w:r>
+        <w:rPr>
+          <w:rFonts w:ascii="Arial" w:hAnsi="Arial" w:cs="Arial"/>
+        </w:rPr>
+        <w:t>PE-44</w:t>
+      </w:r>
+      <w:r>
+        <w:rPr>
+          <w:rFonts w:ascii="Arial" w:hAnsi="Arial" w:cs="Arial"/>
+        </w:rPr>
+        <w:t xml:space="preserve"> (</w:t>
+      </w:r>
+      <w:r>
+        <w:rPr>
+          <w:rFonts w:ascii="Arial" w:hAnsi="Arial" w:cs="Arial"/>
+        </w:rPr>
+        <w:t>MT-04</w:t>
+      </w:r>
+      <w:r>
+        <w:rPr>
+          <w:rFonts w:ascii="Arial" w:hAnsi="Arial" w:cs="Arial"/>
+        </w:rPr>
+        <w:t xml:space="preserve">, </w:t>
+      </w:r>
+      <w:r>
+        <w:rPr>
+          <w:rFonts w:ascii="Arial" w:hAnsi="Arial" w:cs="Arial"/>
+        </w:rPr>
+        <w:t>MT-06</w:t>
+      </w:r>
+      <w:r>
+        <w:rPr>
+          <w:rFonts w:ascii="Arial" w:hAnsi="Arial" w:cs="Arial"/>
+        </w:rPr>
+        <w:t xml:space="preserve">, </w:t>
+      </w:r>
+      <w:r>
+        <w:rPr>
+          <w:rFonts w:ascii="Arial" w:hAnsi="Arial" w:cs="Arial"/>
+        </w:rPr>
+        <w:t>MT-07</w:t>
+      </w:r>
+      <w:r>
+        <w:rPr>
+          <w:rFonts w:ascii="Arial" w:hAnsi="Arial" w:cs="Arial"/>
+        </w:rPr>
+        <w:t xml:space="preserve"> y </w:t>
+      </w:r>
+      <w:r>
+        <w:rPr>
+          <w:rFonts w:ascii="Arial" w:hAnsi="Arial" w:cs="Arial"/>
+        </w:rPr>
+        <w:t>MT-08</w:t>
+      </w:r>
+      <w:r>
+        <w:rPr>
+          <w:rFonts w:ascii="Arial" w:hAnsi="Arial" w:cs="Arial"/>
+        </w:rPr>
+        <w:t>)</w:t>
+      </w:r>
+    </w:p>
+    <w:p>
+      <w:pPr>
+        <w:pStyle w:val="Prrafodelista"/>
+        <w:numPr>
+          <w:ilvl w:val="1"/>
+          <w:numId w:val="7"/>
+        </w:numPr>
+        <w:rPr>
+          <w:rFonts w:ascii="Arial" w:hAnsi="Arial" w:cs="Arial"/>
+        </w:rPr>
+      </w:pPr>
+      <w:r>
+        <w:rPr>
+          <w:rFonts w:ascii="Arial" w:hAnsi="Arial" w:cs="Arial"/>
+        </w:rPr>
+        <w:t>La cantidad a productos a cargar se cambió de varios a uno solo. También se cambiaron un par de datos de ingreso.</w:t>
+      </w:r>
+    </w:p>
+    <w:p>
+      <w:pPr>
+        <w:pStyle w:val="Prrafodelista"/>
+        <w:ind w:left="1440"/>
+        <w:rPr>
+          <w:rFonts w:ascii="Arial" w:hAnsi="Arial" w:cs="Arial"/>
+        </w:rPr>
+      </w:pPr>
+    </w:p>
+    <w:p>
+      <w:pPr>
+        <w:pStyle w:val="Prrafodelista"/>
+        <w:numPr>
+          <w:ilvl w:val="0"/>
+          <w:numId w:val="7"/>
+        </w:numPr>
+        <w:rPr>
+          <w:rFonts w:ascii="Arial" w:hAnsi="Arial" w:cs="Arial"/>
+        </w:rPr>
+      </w:pPr>
+      <w:r>
+        <w:rPr>
+          <w:rFonts w:ascii="Arial" w:hAnsi="Arial" w:cs="Arial"/>
+        </w:rPr>
+        <w:t xml:space="preserve">PE-53 </w:t>
+      </w:r>
+      <w:r>
+        <w:rPr>
+          <w:rFonts w:ascii="Arial" w:hAnsi="Arial" w:cs="Arial"/>
+        </w:rPr>
+        <w:t>(</w:t>
+      </w:r>
+      <w:r>
+        <w:rPr>
+          <w:rFonts w:ascii="Arial" w:hAnsi="Arial" w:cs="Arial"/>
+        </w:rPr>
+        <w:t>MT-09</w:t>
+      </w:r>
+      <w:r>
+        <w:rPr>
+          <w:rFonts w:ascii="Arial" w:hAnsi="Arial" w:cs="Arial"/>
+        </w:rPr>
+        <w:t>)</w:t>
+      </w:r>
+    </w:p>
+    <w:p>
+      <w:pPr>
+        <w:pStyle w:val="Prrafodelista"/>
+        <w:numPr>
+          <w:ilvl w:val="1"/>
+          <w:numId w:val="7"/>
+        </w:numPr>
+        <w:rPr>
+          <w:rFonts w:ascii="Arial" w:hAnsi="Arial" w:cs="Arial"/>
+        </w:rPr>
+      </w:pPr>
+      <w:r>
+        <w:rPr>
+          <w:rFonts w:ascii="Arial" w:hAnsi="Arial" w:cs="Arial"/>
+        </w:rPr>
+        <w:t xml:space="preserve">Se cambió por completo todas las acciones al realizar porque la aplicación se mostraba diferente a lo que </w:t>
+      </w:r>
+      <w:r>
+        <w:rPr>
+          <w:rFonts w:ascii="Arial" w:hAnsi="Arial" w:cs="Arial"/>
+        </w:rPr>
+        <w:t>se había asumido.</w:t>
+      </w:r>
+      <w:r>
+        <w:rPr>
+          <w:rFonts w:ascii="Arial" w:hAnsi="Arial" w:cs="Arial"/>
+        </w:rPr>
+        <w:t xml:space="preserve"> </w:t>
+      </w:r>
+    </w:p>
+    <w:p>
+      <w:pPr>
+        <w:pStyle w:val="Prrafodelista"/>
+        <w:rPr>
+          <w:rFonts w:ascii="Arial" w:hAnsi="Arial" w:cs="Arial"/>
+        </w:rPr>
+      </w:pPr>
+    </w:p>
+    <w:p>
+      <w:pPr>
+        <w:pStyle w:val="Prrafodelista"/>
+        <w:numPr>
+          <w:ilvl w:val="0"/>
+          <w:numId w:val="7"/>
+        </w:numPr>
+        <w:rPr>
+          <w:rFonts w:ascii="Arial" w:hAnsi="Arial" w:cs="Arial"/>
+        </w:rPr>
+      </w:pPr>
+      <w:r>
+        <w:rPr>
+          <w:rFonts w:ascii="Arial" w:hAnsi="Arial" w:cs="Arial"/>
+        </w:rPr>
+        <w:t>PE-10</w:t>
+      </w:r>
+      <w:r>
+        <w:rPr>
+          <w:rFonts w:ascii="Arial" w:hAnsi="Arial" w:cs="Arial"/>
+        </w:rPr>
+        <w:t xml:space="preserve"> (</w:t>
+      </w:r>
+      <w:r>
+        <w:rPr>
+          <w:rFonts w:ascii="Arial" w:hAnsi="Arial" w:cs="Arial"/>
+        </w:rPr>
+        <w:t>MT-15</w:t>
+      </w:r>
+      <w:r>
+        <w:rPr>
+          <w:rFonts w:ascii="Arial" w:hAnsi="Arial" w:cs="Arial"/>
+        </w:rPr>
+        <w:t>)</w:t>
+      </w:r>
+      <w:r>
+        <w:rPr>
+          <w:rFonts w:ascii="Arial" w:hAnsi="Arial" w:cs="Arial"/>
+        </w:rPr>
+        <w:t xml:space="preserve">        </w:t>
+      </w:r>
+    </w:p>
+    <w:p>
+      <w:pPr>
+        <w:pStyle w:val="Prrafodelista"/>
+        <w:numPr>
+          <w:ilvl w:val="1"/>
+          <w:numId w:val="7"/>
+        </w:numPr>
+        <w:rPr>
+          <w:rFonts w:ascii="Arial" w:hAnsi="Arial" w:cs="Arial"/>
+        </w:rPr>
+      </w:pPr>
+      <w:r>
+        <w:rPr>
+          <w:rFonts w:ascii="Arial" w:hAnsi="Arial" w:cs="Arial"/>
+        </w:rPr>
+        <w:t>Se modificó por no saber los artículos que iban a estar en el sitio.</w:t>
+      </w:r>
+    </w:p>
+    <w:p>
+      <w:pPr>
+        <w:rPr>
+          <w:rFonts w:ascii="Arial" w:hAnsi="Arial" w:cs="Arial"/>
+        </w:rPr>
+      </w:pPr>
+    </w:p>
+    <w:p>
+      <w:pPr>
+        <w:pStyle w:val="Ttulo1"/>
+        <w:rPr>
+          <w:rFonts w:ascii="Arial" w:hAnsi="Arial" w:cs="Arial"/>
+          <w:b/>
+          <w:bCs/>
+          <w:color w:val="5B9BD5" w:themeColor="accent5"/>
+          <w:sz w:val="28"/>
+          <w:szCs w:val="28"/>
+        </w:rPr>
+      </w:pPr>
+      <w:bookmarkStart w:id="5" w:name="_Toc120550839"/>
+      <w:r>
+        <w:rPr>
+          <w:rFonts w:ascii="Arial" w:hAnsi="Arial" w:cs="Arial"/>
+          <w:b/>
+          <w:bCs/>
+          <w:color w:val="5B9BD5" w:themeColor="accent5"/>
+          <w:sz w:val="28"/>
+          <w:szCs w:val="28"/>
+        </w:rPr>
+        <w:t xml:space="preserve">MODULO </w:t>
+      </w:r>
+      <w:r>
+        <w:rPr>
+          <w:rFonts w:ascii="Arial" w:hAnsi="Arial" w:cs="Arial"/>
+          <w:b/>
+          <w:bCs/>
+          <w:color w:val="5B9BD5" w:themeColor="accent5"/>
+          <w:sz w:val="28"/>
+          <w:szCs w:val="28"/>
+        </w:rPr>
+        <w:t>3</w:t>
+      </w:r>
+      <w:r>
+        <w:rPr>
+          <w:rFonts w:ascii="Arial" w:hAnsi="Arial" w:cs="Arial"/>
+          <w:b/>
+          <w:bCs/>
+          <w:color w:val="5B9BD5" w:themeColor="accent5"/>
+          <w:sz w:val="28"/>
+          <w:szCs w:val="28"/>
+        </w:rPr>
+        <w:t xml:space="preserve"> – </w:t>
+      </w:r>
+      <w:proofErr w:type="spellStart"/>
+      <w:r>
+        <w:rPr>
+          <w:rFonts w:ascii="Arial" w:hAnsi="Arial" w:cs="Arial"/>
+          <w:b/>
+          <w:bCs/>
+          <w:color w:val="5B9BD5" w:themeColor="accent5"/>
+          <w:sz w:val="28"/>
+          <w:szCs w:val="28"/>
+        </w:rPr>
+        <w:t>Testing</w:t>
+      </w:r>
+      <w:proofErr w:type="spellEnd"/>
+      <w:r>
+        <w:rPr>
+          <w:rFonts w:ascii="Arial" w:hAnsi="Arial" w:cs="Arial"/>
+          <w:b/>
+          <w:bCs/>
+          <w:color w:val="5B9BD5" w:themeColor="accent5"/>
+          <w:sz w:val="28"/>
+          <w:szCs w:val="28"/>
+        </w:rPr>
+        <w:t xml:space="preserve"> Exploratorio</w:t>
+      </w:r>
+      <w:bookmarkEnd w:id="5"/>
+    </w:p>
+    <w:p/>
+    <w:p>
+      <w:pPr>
+        <w:rPr>
+          <w:rFonts w:ascii="Arial" w:hAnsi="Arial" w:cs="Arial"/>
+        </w:rPr>
+      </w:pPr>
+      <w:r>
+        <w:rPr>
+          <w:rFonts w:ascii="Arial" w:hAnsi="Arial" w:cs="Arial"/>
+        </w:rPr>
+        <w:t>Sesión de 10 minutos</w:t>
+      </w:r>
+      <w:r>
+        <w:rPr>
+          <w:rFonts w:ascii="Arial" w:hAnsi="Arial" w:cs="Arial"/>
+        </w:rPr>
+        <w:t xml:space="preserve"> destinada a la historia de usuario PE-10:</w:t>
+      </w:r>
+    </w:p>
+    <w:p>
+      <w:pPr>
+        <w:rPr>
+          <w:rFonts w:ascii="Arial" w:hAnsi="Arial" w:cs="Arial"/>
+        </w:rPr>
+      </w:pPr>
+      <w:r>
+        <w:rPr>
+          <w:rFonts w:ascii="Arial" w:hAnsi="Arial" w:cs="Arial"/>
+        </w:rPr>
+        <w:tab/>
+      </w:r>
+    </w:p>
+    <w:p>
+      <w:pPr>
+        <w:rPr>
+          <w:rFonts w:ascii="Arial" w:hAnsi="Arial" w:cs="Arial"/>
+        </w:rPr>
+      </w:pPr>
+    </w:p>
+    <w:p>
+      <w:pPr>
+        <w:pStyle w:val="Ttulo1"/>
+        <w:rPr>
+          <w:rFonts w:ascii="Arial" w:hAnsi="Arial" w:cs="Arial"/>
+          <w:b/>
+          <w:bCs/>
+          <w:color w:val="5B9BD5" w:themeColor="accent5"/>
+          <w:sz w:val="28"/>
+          <w:szCs w:val="28"/>
+        </w:rPr>
+      </w:pPr>
+      <w:bookmarkStart w:id="6" w:name="_Toc120550840"/>
+      <w:r>
+        <w:rPr>
+          <w:rFonts w:ascii="Arial" w:hAnsi="Arial" w:cs="Arial"/>
+          <w:b/>
+          <w:bCs/>
+          <w:color w:val="5B9BD5" w:themeColor="accent5"/>
+          <w:sz w:val="28"/>
+          <w:szCs w:val="28"/>
+        </w:rPr>
+        <w:t xml:space="preserve">MODULO </w:t>
+      </w:r>
+      <w:r>
+        <w:rPr>
+          <w:rFonts w:ascii="Arial" w:hAnsi="Arial" w:cs="Arial"/>
+          <w:b/>
+          <w:bCs/>
+          <w:color w:val="5B9BD5" w:themeColor="accent5"/>
+          <w:sz w:val="28"/>
+          <w:szCs w:val="28"/>
+        </w:rPr>
+        <w:t>4</w:t>
+      </w:r>
+      <w:r>
+        <w:rPr>
+          <w:rFonts w:ascii="Arial" w:hAnsi="Arial" w:cs="Arial"/>
+          <w:b/>
+          <w:bCs/>
+          <w:color w:val="5B9BD5" w:themeColor="accent5"/>
+          <w:sz w:val="28"/>
+          <w:szCs w:val="28"/>
+        </w:rPr>
+        <w:t xml:space="preserve"> </w:t>
+      </w:r>
+      <w:r>
+        <w:rPr>
+          <w:rFonts w:ascii="Arial" w:hAnsi="Arial" w:cs="Arial"/>
+          <w:b/>
+          <w:bCs/>
+          <w:color w:val="5B9BD5" w:themeColor="accent5"/>
+          <w:sz w:val="28"/>
+          <w:szCs w:val="28"/>
+        </w:rPr>
+        <w:t>– Automatización</w:t>
+      </w:r>
+      <w:bookmarkEnd w:id="6"/>
+    </w:p>
+    <w:p/>
+    <w:p>
+      <w:pPr>
+        <w:rPr>
+          <w:rFonts w:ascii="Arial" w:hAnsi="Arial" w:cs="Arial"/>
+        </w:rPr>
+      </w:pPr>
+      <w:r>
+        <w:rPr>
+          <w:rFonts w:ascii="Arial" w:hAnsi="Arial" w:cs="Arial"/>
+        </w:rPr>
+        <w:t>Se automatizaron 3 casos de prueba que se tornaban un tanto repetitivos a la hora de tener que ejecutarlos, por esa razón decidimos realizarles pruebas automáticas</w:t>
+      </w:r>
+    </w:p>
+    <w:p>
+      <w:pPr>
+        <w:rPr>
+          <w:rFonts w:ascii="Arial" w:hAnsi="Arial" w:cs="Arial"/>
+        </w:rPr>
+      </w:pPr>
+    </w:p>
+    <w:p>
+      <w:pPr>
+        <w:pStyle w:val="Ttulo2"/>
+        <w:rPr>
+          <w:rFonts w:ascii="Arial" w:hAnsi="Arial" w:cs="Arial"/>
+          <w:b/>
+          <w:bCs/>
+          <w:color w:val="auto"/>
+        </w:rPr>
+      </w:pPr>
+      <w:bookmarkStart w:id="7" w:name="_Toc120550841"/>
+      <w:r>
+        <w:rPr>
+          <w:rFonts w:ascii="Arial" w:hAnsi="Arial" w:cs="Arial"/>
+          <w:b/>
+          <w:bCs/>
+          <w:color w:val="auto"/>
+        </w:rPr>
+        <w:t xml:space="preserve">CASOS DE PRUEBA </w:t>
+      </w:r>
+      <w:r>
+        <w:rPr>
+          <w:rFonts w:ascii="Arial" w:hAnsi="Arial" w:cs="Arial"/>
+          <w:b/>
+          <w:bCs/>
+          <w:color w:val="auto"/>
+        </w:rPr>
+        <w:t>AUTOMATIZADOS</w:t>
+      </w:r>
+      <w:r>
+        <w:rPr>
+          <w:rFonts w:ascii="Arial" w:hAnsi="Arial" w:cs="Arial"/>
+          <w:b/>
+          <w:bCs/>
+          <w:color w:val="auto"/>
+        </w:rPr>
+        <w:t>:</w:t>
+      </w:r>
+      <w:bookmarkEnd w:id="7"/>
+    </w:p>
+    <w:p>
+      <w:pPr>
+        <w:rPr>
+          <w:rFonts w:ascii="Arial" w:hAnsi="Arial" w:cs="Arial"/>
+        </w:rPr>
+      </w:pPr>
+    </w:p>
+    <w:p>
+      <w:pPr>
+        <w:rPr>
+          <w:rFonts w:ascii="Arial" w:hAnsi="Arial" w:cs="Arial"/>
+        </w:rPr>
+      </w:pPr>
+      <w:r>
+        <w:rPr>
+          <w:rFonts w:ascii="Arial" w:hAnsi="Arial" w:cs="Arial"/>
+        </w:rPr>
+        <w:t>PE-10 (MT-15):</w:t>
+      </w:r>
+      <w:r>
+        <w:rPr>
+          <w:rFonts w:ascii="Arial" w:hAnsi="Arial" w:cs="Arial"/>
+        </w:rPr>
+        <w:t xml:space="preserve"> </w:t>
+      </w:r>
+      <w:r>
+        <w:rPr>
+          <w:rFonts w:ascii="Arial" w:hAnsi="Arial" w:cs="Arial"/>
+        </w:rPr>
+        <w:t>D</w:t>
+      </w:r>
+      <w:r>
+        <w:rPr>
+          <w:rFonts w:ascii="Arial" w:hAnsi="Arial" w:cs="Arial"/>
+        </w:rPr>
+        <w:t>e todas las secciones del sitio, hacer clic en el logo</w:t>
+      </w:r>
+    </w:p>
+    <w:p>
+      <w:pPr>
+        <w:rPr>
+          <w:rFonts w:ascii="Arial" w:hAnsi="Arial" w:cs="Arial"/>
+        </w:rPr>
+      </w:pPr>
+      <w:r>
+        <w:rPr>
+          <w:rFonts w:ascii="Arial" w:hAnsi="Arial" w:cs="Arial"/>
+        </w:rPr>
+        <w:tab/>
+      </w:r>
+      <w:r>
+        <w:rPr>
+          <w:rFonts w:ascii="Arial" w:hAnsi="Arial" w:cs="Arial"/>
+        </w:rPr>
+        <w:tab/>
+        <w:t xml:space="preserve">  </w:t>
+      </w:r>
+      <w:r>
+        <w:rPr>
+          <w:rFonts w:ascii="Arial" w:hAnsi="Arial" w:cs="Arial"/>
+          <w:b/>
+          <w:bCs/>
+        </w:rPr>
+        <w:t>RESULTADO</w:t>
+      </w:r>
+      <w:r>
+        <w:rPr>
+          <w:rFonts w:ascii="Arial" w:hAnsi="Arial" w:cs="Arial"/>
+        </w:rPr>
+        <w:t>= PASS</w:t>
+      </w:r>
+    </w:p>
+    <w:p>
+      <w:pPr>
+        <w:rPr>
+          <w:rFonts w:ascii="Arial" w:hAnsi="Arial" w:cs="Arial"/>
+        </w:rPr>
+      </w:pPr>
+      <w:r>
+        <w:rPr>
+          <w:rFonts w:ascii="Arial" w:hAnsi="Arial" w:cs="Arial"/>
+        </w:rPr>
+        <w:t>PE-54 (MT-11)</w:t>
+      </w:r>
+      <w:r>
+        <w:rPr>
+          <w:rFonts w:ascii="Arial" w:hAnsi="Arial" w:cs="Arial"/>
+        </w:rPr>
+        <w:t>: Ingresar sesión (Ejemplo dado en clase)</w:t>
+      </w:r>
+    </w:p>
+    <w:p>
+      <w:pPr>
+        <w:rPr>
+          <w:rFonts w:ascii="Arial" w:hAnsi="Arial" w:cs="Arial"/>
+        </w:rPr>
+      </w:pPr>
+      <w:r>
+        <w:rPr>
+          <w:rFonts w:ascii="Arial" w:hAnsi="Arial" w:cs="Arial"/>
+        </w:rPr>
+        <w:tab/>
+      </w:r>
+      <w:r>
+        <w:rPr>
+          <w:rFonts w:ascii="Arial" w:hAnsi="Arial" w:cs="Arial"/>
+        </w:rPr>
+        <w:tab/>
+        <w:t xml:space="preserve">  </w:t>
+      </w:r>
+      <w:r>
+        <w:rPr>
+          <w:rFonts w:ascii="Arial" w:hAnsi="Arial" w:cs="Arial"/>
+          <w:b/>
+          <w:bCs/>
+        </w:rPr>
+        <w:t>RESULTADO</w:t>
+      </w:r>
+      <w:r>
+        <w:rPr>
+          <w:rFonts w:ascii="Arial" w:hAnsi="Arial" w:cs="Arial"/>
+        </w:rPr>
+        <w:t xml:space="preserve">= PASS </w:t>
+      </w:r>
+    </w:p>
+    <w:p>
+      <w:pPr>
+        <w:rPr>
+          <w:rFonts w:ascii="Arial" w:hAnsi="Arial" w:cs="Arial"/>
+        </w:rPr>
+      </w:pPr>
+      <w:r>
+        <w:rPr>
+          <w:rFonts w:ascii="Arial" w:hAnsi="Arial" w:cs="Arial"/>
+        </w:rPr>
+        <w:t>PE-54 (MT-12): Bloquear un usuario i</w:t>
+      </w:r>
+      <w:r>
+        <w:rPr>
+          <w:rFonts w:ascii="Arial" w:hAnsi="Arial" w:cs="Arial"/>
+        </w:rPr>
+        <w:t>ntentando entrar 3 veces seguidas de forma errónea.</w:t>
+      </w:r>
+    </w:p>
+    <w:p>
+      <w:pPr>
+        <w:rPr>
+          <w:rFonts w:ascii="Arial" w:hAnsi="Arial" w:cs="Arial"/>
+        </w:rPr>
+      </w:pPr>
+      <w:r>
+        <w:rPr>
+          <w:rFonts w:ascii="Arial" w:hAnsi="Arial" w:cs="Arial"/>
+        </w:rPr>
+        <w:lastRenderedPageBreak/>
+        <w:tab/>
+      </w:r>
+      <w:r>
+        <w:rPr>
+          <w:rFonts w:ascii="Arial" w:hAnsi="Arial" w:cs="Arial"/>
+        </w:rPr>
+        <w:tab/>
+        <w:t xml:space="preserve">  </w:t>
+      </w:r>
+      <w:r>
+        <w:rPr>
+          <w:rFonts w:ascii="Arial" w:hAnsi="Arial" w:cs="Arial"/>
+          <w:b/>
+          <w:bCs/>
+        </w:rPr>
+        <w:t>RESULTADO</w:t>
+      </w:r>
+      <w:r>
+        <w:rPr>
+          <w:rFonts w:ascii="Arial" w:hAnsi="Arial" w:cs="Arial"/>
+        </w:rPr>
+        <w:t>= FAIL</w:t>
       </w:r>
     </w:p>
     <w:sectPr>
@@ -1645,7 +3376,7 @@
   <w:abstractNum w:abstractNumId="3" w15:restartNumberingAfterBreak="0">
     <w:nsid w:val="50545A53"/>
     <w:multiLevelType w:val="hybridMultilevel"/>
-    <w:tmpl w:val="D9784FD6"/>
+    <w:tmpl w:val="4B3805F2"/>
     <w:lvl w:ilvl="0" w:tplc="CD62A336">
       <w:start w:val="2"/>
       <w:numFmt w:val="bullet"/>
@@ -1860,7 +3591,7 @@
         <w:rFonts w:ascii="Symbol" w:eastAsiaTheme="minorHAnsi" w:hAnsi="Symbol" w:cstheme="minorBidi" w:hint="default"/>
       </w:rPr>
     </w:lvl>
-    <w:lvl w:ilvl="1" w:tplc="0C0A0003" w:tentative="1">
+    <w:lvl w:ilvl="1" w:tplc="0C0A0003">
       <w:start w:val="1"/>
       <w:numFmt w:val="bullet"/>
       <w:lvlText w:val="o"/>

</xml_diff>

<commit_message>
Trabajo práctico 2 Entrega completado
</commit_message>
<xml_diff>
--- a/Trabajo Practico Matrix Testers - Entrega 2.docx
+++ b/Trabajo Practico Matrix Testers - Entrega 2.docx
@@ -210,7 +210,6 @@
           <w:szCs w:val="28"/>
         </w:rPr>
       </w:pPr>
-      <w:proofErr w:type="spellStart"/>
       <w:r>
         <w:rPr>
           <w:rFonts w:ascii="Arial" w:hAnsi="Arial" w:cs="Arial"/>
@@ -219,137 +218,98 @@
           <w:sz w:val="28"/>
           <w:szCs w:val="28"/>
         </w:rPr>
-        <w:t>Testing</w:t>
-      </w:r>
-      <w:proofErr w:type="spellEnd"/>
-      <w:r>
-        <w:rPr>
-          <w:rFonts w:ascii="Arial" w:hAnsi="Arial" w:cs="Arial"/>
-          <w:b/>
-          <w:bCs/>
+        <w:t>Testing de Aplicaciones</w:t>
+      </w:r>
+    </w:p>
+    <w:p>
+      <w:pPr>
+        <w:rPr>
+          <w:rFonts w:ascii="Arial" w:hAnsi="Arial" w:cs="Arial"/>
           <w:sz w:val="28"/>
           <w:szCs w:val="28"/>
         </w:rPr>
-        <w:t xml:space="preserve"> de Aplicaciones</w:t>
-      </w:r>
-    </w:p>
-    <w:p>
-      <w:pPr>
-        <w:rPr>
-          <w:rFonts w:ascii="Arial" w:hAnsi="Arial" w:cs="Arial"/>
+      </w:pPr>
+      <w:r>
+        <w:rPr>
+          <w:rFonts w:ascii="Arial" w:hAnsi="Arial" w:cs="Arial"/>
+          <w:b/>
+          <w:bCs/>
           <w:sz w:val="28"/>
           <w:szCs w:val="28"/>
         </w:rPr>
-      </w:pPr>
-      <w:r>
-        <w:rPr>
-          <w:rFonts w:ascii="Arial" w:hAnsi="Arial" w:cs="Arial"/>
-          <w:b/>
-          <w:bCs/>
+        <w:t>Equipo</w:t>
+      </w:r>
+      <w:r>
+        <w:rPr>
+          <w:rFonts w:ascii="Arial" w:hAnsi="Arial" w:cs="Arial"/>
           <w:sz w:val="28"/>
           <w:szCs w:val="28"/>
         </w:rPr>
-        <w:t>Equipo</w:t>
-      </w:r>
-      <w:r>
+        <w:t>: MatrixTesters</w:t>
+      </w:r>
+    </w:p>
+    <w:p>
+      <w:pPr>
         <w:rPr>
           <w:rFonts w:ascii="Arial" w:hAnsi="Arial" w:cs="Arial"/>
           <w:sz w:val="28"/>
           <w:szCs w:val="28"/>
         </w:rPr>
-        <w:t xml:space="preserve">: </w:t>
-      </w:r>
-      <w:proofErr w:type="spellStart"/>
-      <w:r>
-        <w:rPr>
-          <w:rFonts w:ascii="Arial" w:hAnsi="Arial" w:cs="Arial"/>
+      </w:pPr>
+      <w:r>
+        <w:rPr>
+          <w:rFonts w:ascii="Arial" w:hAnsi="Arial" w:cs="Arial"/>
+          <w:b/>
+          <w:bCs/>
           <w:sz w:val="28"/>
           <w:szCs w:val="28"/>
         </w:rPr>
-        <w:t>MatrixTesters</w:t>
-      </w:r>
-      <w:proofErr w:type="spellEnd"/>
-    </w:p>
-    <w:p>
-      <w:pPr>
-        <w:rPr>
-          <w:rFonts w:ascii="Arial" w:hAnsi="Arial" w:cs="Arial"/>
+        <w:t>Profeso</w:t>
+      </w:r>
+      <w:r>
+        <w:rPr>
+          <w:rFonts w:ascii="Arial" w:hAnsi="Arial" w:cs="Arial"/>
+          <w:b/>
+          <w:bCs/>
           <w:sz w:val="28"/>
           <w:szCs w:val="28"/>
         </w:rPr>
-      </w:pPr>
-      <w:r>
-        <w:rPr>
-          <w:rFonts w:ascii="Arial" w:hAnsi="Arial" w:cs="Arial"/>
-          <w:b/>
-          <w:bCs/>
+        <w:t>r</w:t>
+      </w:r>
+      <w:r>
+        <w:rPr>
+          <w:rFonts w:ascii="Arial" w:hAnsi="Arial" w:cs="Arial"/>
           <w:sz w:val="28"/>
           <w:szCs w:val="28"/>
         </w:rPr>
-        <w:t>Profeso</w:t>
-      </w:r>
-      <w:r>
-        <w:rPr>
-          <w:rFonts w:ascii="Arial" w:hAnsi="Arial" w:cs="Arial"/>
-          <w:b/>
-          <w:bCs/>
+        <w:t>: Franco Matias</w:t>
+      </w:r>
+    </w:p>
+    <w:p>
+      <w:pPr>
+        <w:rPr>
+          <w:rFonts w:ascii="Arial" w:hAnsi="Arial" w:cs="Arial"/>
           <w:sz w:val="28"/>
           <w:szCs w:val="28"/>
         </w:rPr>
-        <w:t>r</w:t>
-      </w:r>
-      <w:r>
-        <w:rPr>
-          <w:rFonts w:ascii="Arial" w:hAnsi="Arial" w:cs="Arial"/>
+      </w:pPr>
+      <w:r>
+        <w:rPr>
+          <w:rFonts w:ascii="Arial" w:hAnsi="Arial" w:cs="Arial"/>
+          <w:b/>
+          <w:bCs/>
           <w:sz w:val="28"/>
           <w:szCs w:val="28"/>
         </w:rPr>
-        <w:t>: Franco Matias</w:t>
-      </w:r>
-    </w:p>
-    <w:p>
-      <w:pPr>
+        <w:t>Estudiantes</w:t>
+      </w:r>
+      <w:r>
         <w:rPr>
           <w:rFonts w:ascii="Arial" w:hAnsi="Arial" w:cs="Arial"/>
           <w:sz w:val="28"/>
           <w:szCs w:val="28"/>
         </w:rPr>
-      </w:pPr>
-      <w:r>
-        <w:rPr>
-          <w:rFonts w:ascii="Arial" w:hAnsi="Arial" w:cs="Arial"/>
-          <w:b/>
-          <w:bCs/>
-          <w:sz w:val="28"/>
-          <w:szCs w:val="28"/>
-        </w:rPr>
-        <w:t>Estudiantes</w:t>
-      </w:r>
-      <w:r>
-        <w:rPr>
-          <w:rFonts w:ascii="Arial" w:hAnsi="Arial" w:cs="Arial"/>
-          <w:sz w:val="28"/>
-          <w:szCs w:val="28"/>
-        </w:rPr>
-        <w:t xml:space="preserve">: Denise </w:t>
-      </w:r>
-      <w:proofErr w:type="spellStart"/>
-      <w:r>
-        <w:rPr>
-          <w:rFonts w:ascii="Arial" w:hAnsi="Arial" w:cs="Arial"/>
-          <w:sz w:val="28"/>
-          <w:szCs w:val="28"/>
-        </w:rPr>
-        <w:t>Posklinski</w:t>
-      </w:r>
-      <w:proofErr w:type="spellEnd"/>
-      <w:r>
-        <w:rPr>
-          <w:rFonts w:ascii="Arial" w:hAnsi="Arial" w:cs="Arial"/>
-          <w:sz w:val="28"/>
-          <w:szCs w:val="28"/>
-        </w:rPr>
-        <w:t xml:space="preserve"> – Matias Marquez</w:t>
+        <w:t>: Denise Posklinski – Matias Marquez</w:t>
       </w:r>
     </w:p>
     <w:p>
@@ -435,7 +395,7 @@
             </w:rPr>
             <w:fldChar w:fldCharType="separate"/>
           </w:r>
-          <w:hyperlink w:anchor="_Toc120550834" w:history="1">
+          <w:hyperlink w:anchor="_Toc120552564" w:history="1">
             <w:r>
               <w:rPr>
                 <w:rStyle w:val="Hipervnculo"/>
@@ -465,7 +425,7 @@
                 <w:noProof/>
                 <w:webHidden/>
               </w:rPr>
-              <w:instrText xml:space="preserve"> PAGEREF _Toc120550834 \h </w:instrText>
+              <w:instrText xml:space="preserve"> PAGEREF _Toc120552564 \h </w:instrText>
             </w:r>
             <w:r>
               <w:rPr>
@@ -508,7 +468,7 @@
               <w:lang w:eastAsia="es-ES"/>
             </w:rPr>
           </w:pPr>
-          <w:hyperlink w:anchor="_Toc120550835" w:history="1">
+          <w:hyperlink w:anchor="_Toc120552565" w:history="1">
             <w:r>
               <w:rPr>
                 <w:rStyle w:val="Hipervnculo"/>
@@ -538,7 +498,7 @@
                 <w:noProof/>
                 <w:webHidden/>
               </w:rPr>
-              <w:instrText xml:space="preserve"> PAGEREF _Toc120550835 \h </w:instrText>
+              <w:instrText xml:space="preserve"> PAGEREF _Toc120552565 \h </w:instrText>
             </w:r>
             <w:r>
               <w:rPr>
@@ -581,7 +541,7 @@
               <w:lang w:eastAsia="es-ES"/>
             </w:rPr>
           </w:pPr>
-          <w:hyperlink w:anchor="_Toc120550836" w:history="1">
+          <w:hyperlink w:anchor="_Toc120552566" w:history="1">
             <w:r>
               <w:rPr>
                 <w:rStyle w:val="Hipervnculo"/>
@@ -611,7 +571,7 @@
                 <w:noProof/>
                 <w:webHidden/>
               </w:rPr>
-              <w:instrText xml:space="preserve"> PAGEREF _Toc120550836 \h </w:instrText>
+              <w:instrText xml:space="preserve"> PAGEREF _Toc120552566 \h </w:instrText>
             </w:r>
             <w:r>
               <w:rPr>
@@ -654,7 +614,7 @@
               <w:lang w:eastAsia="es-ES"/>
             </w:rPr>
           </w:pPr>
-          <w:hyperlink w:anchor="_Toc120550837" w:history="1">
+          <w:hyperlink w:anchor="_Toc120552567" w:history="1">
             <w:r>
               <w:rPr>
                 <w:rStyle w:val="Hipervnculo"/>
@@ -684,7 +644,7 @@
                 <w:noProof/>
                 <w:webHidden/>
               </w:rPr>
-              <w:instrText xml:space="preserve"> PAGEREF _Toc120550837 \h </w:instrText>
+              <w:instrText xml:space="preserve"> PAGEREF _Toc120552567 \h </w:instrText>
             </w:r>
             <w:r>
               <w:rPr>
@@ -727,7 +687,7 @@
               <w:lang w:eastAsia="es-ES"/>
             </w:rPr>
           </w:pPr>
-          <w:hyperlink w:anchor="_Toc120550838" w:history="1">
+          <w:hyperlink w:anchor="_Toc120552568" w:history="1">
             <w:r>
               <w:rPr>
                 <w:rStyle w:val="Hipervnculo"/>
@@ -757,7 +717,7 @@
                 <w:noProof/>
                 <w:webHidden/>
               </w:rPr>
-              <w:instrText xml:space="preserve"> PAGEREF _Toc120550838 \h </w:instrText>
+              <w:instrText xml:space="preserve"> PAGEREF _Toc120552568 \h </w:instrText>
             </w:r>
             <w:r>
               <w:rPr>
@@ -800,7 +760,7 @@
               <w:lang w:eastAsia="es-ES"/>
             </w:rPr>
           </w:pPr>
-          <w:hyperlink w:anchor="_Toc120550839" w:history="1">
+          <w:hyperlink w:anchor="_Toc120552569" w:history="1">
             <w:r>
               <w:rPr>
                 <w:rStyle w:val="Hipervnculo"/>
@@ -830,7 +790,7 @@
                 <w:noProof/>
                 <w:webHidden/>
               </w:rPr>
-              <w:instrText xml:space="preserve"> PAGEREF _Toc120550839 \h </w:instrText>
+              <w:instrText xml:space="preserve"> PAGEREF _Toc120552569 \h </w:instrText>
             </w:r>
             <w:r>
               <w:rPr>
@@ -873,7 +833,7 @@
               <w:lang w:eastAsia="es-ES"/>
             </w:rPr>
           </w:pPr>
-          <w:hyperlink w:anchor="_Toc120550840" w:history="1">
+          <w:hyperlink w:anchor="_Toc120552570" w:history="1">
             <w:r>
               <w:rPr>
                 <w:rStyle w:val="Hipervnculo"/>
@@ -903,7 +863,7 @@
                 <w:noProof/>
                 <w:webHidden/>
               </w:rPr>
-              <w:instrText xml:space="preserve"> PAGEREF _Toc120550840 \h </w:instrText>
+              <w:instrText xml:space="preserve"> PAGEREF _Toc120552570 \h </w:instrText>
             </w:r>
             <w:r>
               <w:rPr>
@@ -923,7 +883,7 @@
                 <w:noProof/>
                 <w:webHidden/>
               </w:rPr>
-              <w:t>4</w:t>
+              <w:t>5</w:t>
             </w:r>
             <w:r>
               <w:rPr>
@@ -946,7 +906,7 @@
               <w:lang w:eastAsia="es-ES"/>
             </w:rPr>
           </w:pPr>
-          <w:hyperlink w:anchor="_Toc120550841" w:history="1">
+          <w:hyperlink w:anchor="_Toc120552571" w:history="1">
             <w:r>
               <w:rPr>
                 <w:rStyle w:val="Hipervnculo"/>
@@ -976,7 +936,7 @@
                 <w:noProof/>
                 <w:webHidden/>
               </w:rPr>
-              <w:instrText xml:space="preserve"> PAGEREF _Toc120550841 \h </w:instrText>
+              <w:instrText xml:space="preserve"> PAGEREF _Toc120552571 \h </w:instrText>
             </w:r>
             <w:r>
               <w:rPr>
@@ -996,7 +956,7 @@
                 <w:noProof/>
                 <w:webHidden/>
               </w:rPr>
-              <w:t>4</w:t>
+              <w:t>5</w:t>
             </w:r>
             <w:r>
               <w:rPr>
@@ -1049,7 +1009,7 @@
           <w:szCs w:val="28"/>
         </w:rPr>
       </w:pPr>
-      <w:bookmarkStart w:id="0" w:name="_Toc120550834"/>
+      <w:bookmarkStart w:id="0" w:name="_Toc120552564"/>
       <w:r>
         <w:rPr>
           <w:rFonts w:ascii="Arial" w:hAnsi="Arial" w:cs="Arial"/>
@@ -1127,7 +1087,7 @@
           <w:szCs w:val="24"/>
         </w:rPr>
       </w:pPr>
-      <w:bookmarkStart w:id="1" w:name="_Toc120550835"/>
+      <w:bookmarkStart w:id="1" w:name="_Toc120552565"/>
       <w:r>
         <w:rPr>
           <w:rFonts w:ascii="Arial" w:hAnsi="Arial" w:cs="Arial"/>
@@ -1305,21 +1265,7 @@
         <w:rPr>
           <w:rFonts w:ascii="Arial" w:hAnsi="Arial" w:cs="Arial"/>
         </w:rPr>
-        <w:t xml:space="preserve">el </w:t>
-      </w:r>
-      <w:proofErr w:type="spellStart"/>
-      <w:r>
-        <w:rPr>
-          <w:rFonts w:ascii="Arial" w:hAnsi="Arial" w:cs="Arial"/>
-        </w:rPr>
-        <w:t>checkout</w:t>
-      </w:r>
-      <w:proofErr w:type="spellEnd"/>
-      <w:r>
-        <w:rPr>
-          <w:rFonts w:ascii="Arial" w:hAnsi="Arial" w:cs="Arial"/>
-        </w:rPr>
-        <w:t xml:space="preserve"> estaría desarrollado, por lo que nos encontramos con </w:t>
+        <w:t xml:space="preserve">el checkout estaría desarrollado, por lo que nos encontramos con </w:t>
       </w:r>
       <w:r>
         <w:rPr>
@@ -1647,27 +1593,13 @@
         <w:rPr>
           <w:rFonts w:ascii="Arial" w:hAnsi="Arial" w:cs="Arial"/>
         </w:rPr>
-        <w:t xml:space="preserve">que fuera más simple la preparación de </w:t>
-      </w:r>
-      <w:proofErr w:type="gramStart"/>
-      <w:r>
-        <w:rPr>
-          <w:rFonts w:ascii="Arial" w:hAnsi="Arial" w:cs="Arial"/>
-        </w:rPr>
-        <w:t xml:space="preserve">los </w:t>
-      </w:r>
-      <w:r>
-        <w:rPr>
-          <w:rFonts w:ascii="Arial" w:hAnsi="Arial" w:cs="Arial"/>
-        </w:rPr>
-        <w:t>Test</w:t>
-      </w:r>
-      <w:proofErr w:type="gramEnd"/>
-      <w:r>
-        <w:rPr>
-          <w:rFonts w:ascii="Arial" w:hAnsi="Arial" w:cs="Arial"/>
-        </w:rPr>
-        <w:t xml:space="preserve"> Cases.</w:t>
+        <w:t xml:space="preserve">que fuera más simple la preparación de los </w:t>
+      </w:r>
+      <w:r>
+        <w:rPr>
+          <w:rFonts w:ascii="Arial" w:hAnsi="Arial" w:cs="Arial"/>
+        </w:rPr>
+        <w:t>Test Cases.</w:t>
       </w:r>
     </w:p>
     <w:p>
@@ -1689,7 +1621,7 @@
           <w:szCs w:val="28"/>
         </w:rPr>
       </w:pPr>
-      <w:bookmarkStart w:id="2" w:name="_Toc120550836"/>
+      <w:bookmarkStart w:id="2" w:name="_Toc120552566"/>
       <w:r>
         <w:rPr>
           <w:rFonts w:ascii="Arial" w:hAnsi="Arial" w:cs="Arial"/>
@@ -1720,7 +1652,7 @@
           <w:color w:val="auto"/>
         </w:rPr>
       </w:pPr>
-      <w:bookmarkStart w:id="3" w:name="_Toc120550837"/>
+      <w:bookmarkStart w:id="3" w:name="_Toc120552567"/>
       <w:r>
         <w:rPr>
           <w:rFonts w:ascii="Arial" w:hAnsi="Arial" w:cs="Arial"/>
@@ -1767,23 +1699,7 @@
           <w:rFonts w:ascii="Arial" w:hAnsi="Arial" w:cs="Arial"/>
           <w:lang w:val="en-US"/>
         </w:rPr>
-        <w:t xml:space="preserve">MT-01 </w:t>
-      </w:r>
-      <w:proofErr w:type="spellStart"/>
-      <w:r>
-        <w:rPr>
-          <w:rFonts w:ascii="Arial" w:hAnsi="Arial" w:cs="Arial"/>
-          <w:lang w:val="en-US"/>
-        </w:rPr>
-        <w:t>Prioridad</w:t>
-      </w:r>
-      <w:proofErr w:type="spellEnd"/>
-      <w:r>
-        <w:rPr>
-          <w:rFonts w:ascii="Arial" w:hAnsi="Arial" w:cs="Arial"/>
-          <w:lang w:val="en-US"/>
-        </w:rPr>
-        <w:t xml:space="preserve"> </w:t>
+        <w:t xml:space="preserve">MT-01 Prioridad </w:t>
       </w:r>
       <w:r>
         <w:rPr>
@@ -1851,55 +1767,30 @@
           <w:rFonts w:ascii="Arial" w:hAnsi="Arial" w:cs="Arial"/>
           <w:lang w:val="en-US"/>
         </w:rPr>
+        <w:t xml:space="preserve"> Prioridad </w:t>
+      </w:r>
+      <w:r>
+        <w:rPr>
+          <w:rFonts w:ascii="Arial" w:hAnsi="Arial" w:cs="Arial"/>
+          <w:b/>
+          <w:bCs/>
+          <w:lang w:val="en-US"/>
+        </w:rPr>
+        <w:t>NORMAL</w:t>
+      </w:r>
+      <w:r>
+        <w:rPr>
+          <w:rFonts w:ascii="Arial" w:hAnsi="Arial" w:cs="Arial"/>
+          <w:lang w:val="en-US"/>
+        </w:rPr>
         <w:t xml:space="preserve"> </w:t>
       </w:r>
-      <w:proofErr w:type="spellStart"/>
       <w:r>
         <w:rPr>
           <w:rFonts w:ascii="Arial" w:hAnsi="Arial" w:cs="Arial"/>
           <w:lang w:val="en-US"/>
         </w:rPr>
-        <w:t>Prioridad</w:t>
-      </w:r>
-      <w:proofErr w:type="spellEnd"/>
-      <w:r>
-        <w:rPr>
-          <w:rFonts w:ascii="Arial" w:hAnsi="Arial" w:cs="Arial"/>
-          <w:lang w:val="en-US"/>
-        </w:rPr>
-        <w:t xml:space="preserve"> </w:t>
-      </w:r>
-      <w:proofErr w:type="gramStart"/>
-      <w:r>
-        <w:rPr>
-          <w:rFonts w:ascii="Arial" w:hAnsi="Arial" w:cs="Arial"/>
-          <w:b/>
-          <w:bCs/>
-          <w:lang w:val="en-US"/>
-        </w:rPr>
-        <w:t>NORMAL</w:t>
-      </w:r>
-      <w:r>
-        <w:rPr>
-          <w:rFonts w:ascii="Arial" w:hAnsi="Arial" w:cs="Arial"/>
-          <w:lang w:val="en-US"/>
-        </w:rPr>
-        <w:t xml:space="preserve"> </w:t>
-      </w:r>
-      <w:r>
-        <w:rPr>
-          <w:rFonts w:ascii="Arial" w:hAnsi="Arial" w:cs="Arial"/>
-          <w:lang w:val="en-US"/>
-        </w:rPr>
-        <w:t xml:space="preserve"> As</w:t>
-      </w:r>
-      <w:proofErr w:type="gramEnd"/>
-      <w:r>
-        <w:rPr>
-          <w:rFonts w:ascii="Arial" w:hAnsi="Arial" w:cs="Arial"/>
-          <w:lang w:val="en-US"/>
-        </w:rPr>
-        <w:t xml:space="preserve"> Expected: </w:t>
+        <w:t xml:space="preserve"> As Expected: </w:t>
       </w:r>
       <w:r>
         <w:rPr>
@@ -1946,48 +1837,23 @@
           <w:rFonts w:ascii="Arial" w:hAnsi="Arial" w:cs="Arial"/>
           <w:lang w:val="en-US"/>
         </w:rPr>
-        <w:t xml:space="preserve">MT-09 </w:t>
-      </w:r>
-      <w:proofErr w:type="spellStart"/>
-      <w:r>
-        <w:rPr>
-          <w:rFonts w:ascii="Arial" w:hAnsi="Arial" w:cs="Arial"/>
+        <w:t xml:space="preserve">MT-09 Prioridad </w:t>
+      </w:r>
+      <w:r>
+        <w:rPr>
+          <w:rFonts w:ascii="Arial" w:hAnsi="Arial" w:cs="Arial"/>
+          <w:b/>
+          <w:bCs/>
           <w:lang w:val="en-US"/>
         </w:rPr>
-        <w:t>Prioridad</w:t>
-      </w:r>
-      <w:proofErr w:type="spellEnd"/>
+        <w:t xml:space="preserve">NORMAL  </w:t>
+      </w:r>
       <w:r>
         <w:rPr>
           <w:rFonts w:ascii="Arial" w:hAnsi="Arial" w:cs="Arial"/>
           <w:lang w:val="en-US"/>
         </w:rPr>
-        <w:t xml:space="preserve"> </w:t>
-      </w:r>
-      <w:proofErr w:type="gramStart"/>
-      <w:r>
-        <w:rPr>
-          <w:rFonts w:ascii="Arial" w:hAnsi="Arial" w:cs="Arial"/>
-          <w:b/>
-          <w:bCs/>
-          <w:lang w:val="en-US"/>
-        </w:rPr>
-        <w:t xml:space="preserve">NORMAL  </w:t>
-      </w:r>
-      <w:r>
-        <w:rPr>
-          <w:rFonts w:ascii="Arial" w:hAnsi="Arial" w:cs="Arial"/>
-          <w:lang w:val="en-US"/>
-        </w:rPr>
-        <w:t>As</w:t>
-      </w:r>
-      <w:proofErr w:type="gramEnd"/>
-      <w:r>
-        <w:rPr>
-          <w:rFonts w:ascii="Arial" w:hAnsi="Arial" w:cs="Arial"/>
-          <w:lang w:val="en-US"/>
-        </w:rPr>
-        <w:t xml:space="preserve"> Expected </w:t>
+        <w:t xml:space="preserve">As Expected </w:t>
       </w:r>
       <w:r>
         <w:rPr>
@@ -2028,14 +1894,7 @@
         <w:rPr>
           <w:rFonts w:ascii="Arial" w:hAnsi="Arial" w:cs="Arial"/>
         </w:rPr>
-        <w:t xml:space="preserve"> </w:t>
-      </w:r>
-      <w:proofErr w:type="gramStart"/>
-      <w:r>
-        <w:rPr>
-          <w:rFonts w:ascii="Arial" w:hAnsi="Arial" w:cs="Arial"/>
-        </w:rPr>
-        <w:t>Suspended</w:t>
+        <w:t xml:space="preserve"> Suspended</w:t>
       </w:r>
       <w:r>
         <w:rPr>
@@ -2045,7 +1904,6 @@
         </w:rPr>
         <w:t xml:space="preserve">  FAIL</w:t>
       </w:r>
-      <w:proofErr w:type="gramEnd"/>
       <w:r>
         <w:rPr>
           <w:rFonts w:ascii="Arial" w:hAnsi="Arial" w:cs="Arial"/>
@@ -2090,23 +1948,7 @@
           <w:rFonts w:ascii="Arial" w:hAnsi="Arial" w:cs="Arial"/>
           <w:lang w:val="en-US"/>
         </w:rPr>
-        <w:t xml:space="preserve">MT-11 </w:t>
-      </w:r>
-      <w:proofErr w:type="spellStart"/>
-      <w:r>
-        <w:rPr>
-          <w:rFonts w:ascii="Arial" w:hAnsi="Arial" w:cs="Arial"/>
-          <w:lang w:val="en-US"/>
-        </w:rPr>
-        <w:t>Prioridad</w:t>
-      </w:r>
-      <w:proofErr w:type="spellEnd"/>
-      <w:r>
-        <w:rPr>
-          <w:rFonts w:ascii="Arial" w:hAnsi="Arial" w:cs="Arial"/>
-          <w:lang w:val="en-US"/>
-        </w:rPr>
-        <w:t xml:space="preserve"> </w:t>
+        <w:t xml:space="preserve">MT-11 Prioridad </w:t>
       </w:r>
       <w:r>
         <w:rPr>
@@ -2160,32 +2002,32 @@
           <w:rFonts w:ascii="Arial" w:hAnsi="Arial" w:cs="Arial"/>
           <w:lang w:val="en-US"/>
         </w:rPr>
-        <w:t xml:space="preserve">MT-12 </w:t>
-      </w:r>
-      <w:proofErr w:type="spellStart"/>
-      <w:r>
-        <w:rPr>
-          <w:rFonts w:ascii="Arial" w:hAnsi="Arial" w:cs="Arial"/>
+        <w:t xml:space="preserve">MT-12 Prioridad </w:t>
+      </w:r>
+      <w:r>
+        <w:rPr>
+          <w:rFonts w:ascii="Arial" w:hAnsi="Arial" w:cs="Arial"/>
+          <w:b/>
+          <w:bCs/>
           <w:lang w:val="en-US"/>
         </w:rPr>
-        <w:t>Prioridad</w:t>
-      </w:r>
-      <w:proofErr w:type="spellEnd"/>
-      <w:r>
-        <w:rPr>
-          <w:rFonts w:ascii="Arial" w:hAnsi="Arial" w:cs="Arial"/>
+        <w:t>HIGH</w:t>
+      </w:r>
+      <w:r>
+        <w:rPr>
+          <w:rFonts w:ascii="Arial" w:hAnsi="Arial" w:cs="Arial"/>
+          <w:b/>
+          <w:bCs/>
           <w:lang w:val="en-US"/>
         </w:rPr>
-        <w:t xml:space="preserve"> </w:t>
-      </w:r>
-      <w:r>
-        <w:rPr>
-          <w:rFonts w:ascii="Arial" w:hAnsi="Arial" w:cs="Arial"/>
-          <w:b/>
-          <w:bCs/>
+        <w:t xml:space="preserve">        </w:t>
+      </w:r>
+      <w:r>
+        <w:rPr>
+          <w:rFonts w:ascii="Arial" w:hAnsi="Arial" w:cs="Arial"/>
           <w:lang w:val="en-US"/>
         </w:rPr>
-        <w:t>HIGH</w:t>
+        <w:t xml:space="preserve">As Expected: </w:t>
       </w:r>
       <w:r>
         <w:rPr>
@@ -2194,22 +2036,6 @@
           <w:bCs/>
           <w:lang w:val="en-US"/>
         </w:rPr>
-        <w:t xml:space="preserve">        </w:t>
-      </w:r>
-      <w:r>
-        <w:rPr>
-          <w:rFonts w:ascii="Arial" w:hAnsi="Arial" w:cs="Arial"/>
-          <w:lang w:val="en-US"/>
-        </w:rPr>
-        <w:t xml:space="preserve">As Expected: </w:t>
-      </w:r>
-      <w:r>
-        <w:rPr>
-          <w:rFonts w:ascii="Arial" w:hAnsi="Arial" w:cs="Arial"/>
-          <w:b/>
-          <w:bCs/>
-          <w:lang w:val="en-US"/>
-        </w:rPr>
         <w:t>FAIL</w:t>
       </w:r>
     </w:p>
@@ -2224,21 +2050,7 @@
           <w:rFonts w:ascii="Arial" w:hAnsi="Arial" w:cs="Arial"/>
         </w:rPr>
         <w:lastRenderedPageBreak/>
-        <w:t xml:space="preserve">Seleccionamos </w:t>
-      </w:r>
-      <w:proofErr w:type="gramStart"/>
-      <w:r>
-        <w:rPr>
-          <w:rFonts w:ascii="Arial" w:hAnsi="Arial" w:cs="Arial"/>
-        </w:rPr>
-        <w:t>estos Test</w:t>
-      </w:r>
-      <w:proofErr w:type="gramEnd"/>
-      <w:r>
-        <w:rPr>
-          <w:rFonts w:ascii="Arial" w:hAnsi="Arial" w:cs="Arial"/>
-        </w:rPr>
-        <w:t xml:space="preserve"> Cases por su</w:t>
+        <w:t>Seleccionamos estos Test Cases por su</w:t>
       </w:r>
       <w:r>
         <w:rPr>
@@ -2294,7 +2106,7 @@
           <w:color w:val="auto"/>
         </w:rPr>
       </w:pPr>
-      <w:bookmarkStart w:id="4" w:name="_Toc120550838"/>
+      <w:bookmarkStart w:id="4" w:name="_Toc120552568"/>
       <w:r>
         <w:rPr>
           <w:rFonts w:ascii="Arial" w:hAnsi="Arial" w:cs="Arial"/>
@@ -2369,21 +2181,7 @@
         <w:rPr>
           <w:rFonts w:ascii="Arial" w:hAnsi="Arial" w:cs="Arial"/>
         </w:rPr>
-        <w:t>Se modificó por no saber que iba a haber un botón que diga “</w:t>
-      </w:r>
-      <w:proofErr w:type="spellStart"/>
-      <w:r>
-        <w:rPr>
-          <w:rFonts w:ascii="Arial" w:hAnsi="Arial" w:cs="Arial"/>
-        </w:rPr>
-        <w:t>Sign</w:t>
-      </w:r>
-      <w:proofErr w:type="spellEnd"/>
-      <w:r>
-        <w:rPr>
-          <w:rFonts w:ascii="Arial" w:hAnsi="Arial" w:cs="Arial"/>
-        </w:rPr>
-        <w:t xml:space="preserve">      In”, pensamos que era lo primero que iba a aparecer en la pantalla sin tener que hacerle un clic.</w:t>
+        <w:t>Se modificó por no saber que iba a haber un botón que diga “Sign      In”, pensamos que era lo primero que iba a aparecer en la pantalla sin tener que hacerle un clic.</w:t>
       </w:r>
     </w:p>
     <w:p>
@@ -2589,19 +2387,7 @@
         <w:rPr>
           <w:rFonts w:ascii="Arial" w:hAnsi="Arial" w:cs="Arial"/>
         </w:rPr>
-        <w:t xml:space="preserve"> (</w:t>
-      </w:r>
-      <w:r>
-        <w:rPr>
-          <w:rFonts w:ascii="Arial" w:hAnsi="Arial" w:cs="Arial"/>
-        </w:rPr>
-        <w:t>MT-15</w:t>
-      </w:r>
-      <w:r>
-        <w:rPr>
-          <w:rFonts w:ascii="Arial" w:hAnsi="Arial" w:cs="Arial"/>
-        </w:rPr>
-        <w:t>)</w:t>
+        <w:t xml:space="preserve"> (MT-15)</w:t>
       </w:r>
       <w:r>
         <w:rPr>
@@ -2647,7 +2433,7 @@
           <w:szCs w:val="28"/>
         </w:rPr>
       </w:pPr>
-      <w:bookmarkStart w:id="5" w:name="_Toc120550839"/>
+      <w:bookmarkStart w:id="5" w:name="_Toc120552569"/>
       <w:r>
         <w:rPr>
           <w:rFonts w:ascii="Arial" w:hAnsi="Arial" w:cs="Arial"/>
@@ -2681,7 +2467,6 @@
         </w:rPr>
         <w:t xml:space="preserve"> – </w:t>
       </w:r>
-      <w:proofErr w:type="spellStart"/>
       <w:r>
         <w:rPr>
           <w:rFonts w:ascii="Arial" w:hAnsi="Arial" w:cs="Arial"/>
@@ -2691,10 +2476,789 @@
           <w:sz w:val="28"/>
           <w:szCs w:val="28"/>
         </w:rPr>
-        <w:t>Testing</w:t>
-      </w:r>
-      <w:proofErr w:type="spellEnd"/>
-      <w:r>
+        <w:t>Testing Exploratorio</w:t>
+      </w:r>
+      <w:bookmarkEnd w:id="5"/>
+    </w:p>
+    <w:p/>
+    <w:p>
+      <w:pPr>
+        <w:rPr>
+          <w:rFonts w:ascii="Arial" w:hAnsi="Arial" w:cs="Arial"/>
+        </w:rPr>
+      </w:pPr>
+      <w:r>
+        <w:rPr>
+          <w:rFonts w:ascii="Arial" w:hAnsi="Arial" w:cs="Arial"/>
+        </w:rPr>
+        <w:t xml:space="preserve">Sesión de </w:t>
+      </w:r>
+      <w:r>
+        <w:rPr>
+          <w:rFonts w:ascii="Arial" w:hAnsi="Arial" w:cs="Arial"/>
+        </w:rPr>
+        <w:t>2</w:t>
+      </w:r>
+      <w:r>
+        <w:rPr>
+          <w:rFonts w:ascii="Arial" w:hAnsi="Arial" w:cs="Arial"/>
+        </w:rPr>
+        <w:t>0 minutos</w:t>
+      </w:r>
+      <w:r>
+        <w:rPr>
+          <w:rFonts w:ascii="Arial" w:hAnsi="Arial" w:cs="Arial"/>
+        </w:rPr>
+        <w:t xml:space="preserve"> destinada a la historia de usuario PE-10:</w:t>
+      </w:r>
+      <w:r>
+        <w:rPr>
+          <w:rFonts w:ascii="Arial" w:hAnsi="Arial" w:cs="Arial"/>
+        </w:rPr>
+        <w:t xml:space="preserve"> </w:t>
+      </w:r>
+    </w:p>
+    <w:p>
+      <w:pPr>
+        <w:rPr>
+          <w:rFonts w:ascii="Arial" w:hAnsi="Arial" w:cs="Arial"/>
+        </w:rPr>
+      </w:pPr>
+      <w:r>
+        <w:rPr>
+          <w:rFonts w:ascii="Arial" w:hAnsi="Arial" w:cs="Arial"/>
+        </w:rPr>
+        <w:t>(Por más que no haya sido implementada)</w:t>
+      </w:r>
+    </w:p>
+    <w:tbl>
+      <w:tblPr>
+        <w:tblStyle w:val="Tablaconcuadrcula4-nfasis3"/>
+        <w:tblW w:w="0" w:type="auto"/>
+        <w:tblLook w:val="04A0" w:firstRow="1" w:lastRow="0" w:firstColumn="1" w:lastColumn="0" w:noHBand="0" w:noVBand="1"/>
+      </w:tblPr>
+      <w:tblGrid>
+        <w:gridCol w:w="3145"/>
+        <w:gridCol w:w="5349"/>
+      </w:tblGrid>
+      <w:tr>
+        <w:trPr>
+          <w:cnfStyle w:val="100000000000" w:firstRow="1" w:lastRow="0" w:firstColumn="0" w:lastColumn="0" w:oddVBand="0" w:evenVBand="0" w:oddHBand="0" w:evenHBand="0" w:firstRowFirstColumn="0" w:firstRowLastColumn="0" w:lastRowFirstColumn="0" w:lastRowLastColumn="0"/>
+        </w:trPr>
+        <w:tc>
+          <w:tcPr>
+            <w:cnfStyle w:val="001000000000" w:firstRow="0" w:lastRow="0" w:firstColumn="1" w:lastColumn="0" w:oddVBand="0" w:evenVBand="0" w:oddHBand="0" w:evenHBand="0" w:firstRowFirstColumn="0" w:firstRowLastColumn="0" w:lastRowFirstColumn="0" w:lastRowLastColumn="0"/>
+            <w:tcW w:w="3865" w:type="dxa"/>
+          </w:tcPr>
+          <w:p>
+            <w:pPr>
+              <w:jc w:val="both"/>
+              <w:rPr>
+                <w:lang w:val="es-AR"/>
+              </w:rPr>
+            </w:pPr>
+            <w:r>
+              <w:rPr>
+                <w:lang w:val="es-AR"/>
+              </w:rPr>
+              <w:t>Testing Exploratorio – Sesión 1</w:t>
+            </w:r>
+          </w:p>
+        </w:tc>
+        <w:tc>
+          <w:tcPr>
+            <w:tcW w:w="6925" w:type="dxa"/>
+          </w:tcPr>
+          <w:p>
+            <w:pPr>
+              <w:jc w:val="both"/>
+              <w:cnfStyle w:val="100000000000" w:firstRow="1" w:lastRow="0" w:firstColumn="0" w:lastColumn="0" w:oddVBand="0" w:evenVBand="0" w:oddHBand="0" w:evenHBand="0" w:firstRowFirstColumn="0" w:firstRowLastColumn="0" w:lastRowFirstColumn="0" w:lastRowLastColumn="0"/>
+              <w:rPr>
+                <w:lang w:val="es-AR"/>
+              </w:rPr>
+            </w:pPr>
+          </w:p>
+        </w:tc>
+      </w:tr>
+      <w:tr>
+        <w:trPr>
+          <w:cnfStyle w:val="000000100000" w:firstRow="0" w:lastRow="0" w:firstColumn="0" w:lastColumn="0" w:oddVBand="0" w:evenVBand="0" w:oddHBand="1" w:evenHBand="0" w:firstRowFirstColumn="0" w:firstRowLastColumn="0" w:lastRowFirstColumn="0" w:lastRowLastColumn="0"/>
+        </w:trPr>
+        <w:tc>
+          <w:tcPr>
+            <w:cnfStyle w:val="001000000000" w:firstRow="0" w:lastRow="0" w:firstColumn="1" w:lastColumn="0" w:oddVBand="0" w:evenVBand="0" w:oddHBand="0" w:evenHBand="0" w:firstRowFirstColumn="0" w:firstRowLastColumn="0" w:lastRowFirstColumn="0" w:lastRowLastColumn="0"/>
+            <w:tcW w:w="3865" w:type="dxa"/>
+          </w:tcPr>
+          <w:p>
+            <w:pPr>
+              <w:jc w:val="both"/>
+              <w:rPr>
+                <w:lang w:val="es-AR"/>
+              </w:rPr>
+            </w:pPr>
+            <w:r>
+              <w:rPr>
+                <w:lang w:val="es-AR"/>
+              </w:rPr>
+              <w:t>Objetivo</w:t>
+            </w:r>
+          </w:p>
+        </w:tc>
+        <w:tc>
+          <w:tcPr>
+            <w:tcW w:w="6925" w:type="dxa"/>
+          </w:tcPr>
+          <w:p>
+            <w:pPr>
+              <w:jc w:val="both"/>
+              <w:cnfStyle w:val="000000100000" w:firstRow="0" w:lastRow="0" w:firstColumn="0" w:lastColumn="0" w:oddVBand="0" w:evenVBand="0" w:oddHBand="1" w:evenHBand="0" w:firstRowFirstColumn="0" w:firstRowLastColumn="0" w:lastRowFirstColumn="0" w:lastRowLastColumn="0"/>
+              <w:rPr>
+                <w:lang w:val="es-AR"/>
+              </w:rPr>
+            </w:pPr>
+            <w:r>
+              <w:rPr>
+                <w:lang w:val="es-AR"/>
+              </w:rPr>
+              <w:t xml:space="preserve">Tratar de encontrar errores </w:t>
+            </w:r>
+            <w:r>
+              <w:rPr>
+                <w:lang w:val="es-AR"/>
+              </w:rPr>
+              <w:t>al intentar acceder al logo mediante otras ventanas.</w:t>
+            </w:r>
+          </w:p>
+        </w:tc>
+      </w:tr>
+      <w:tr>
+        <w:tc>
+          <w:tcPr>
+            <w:cnfStyle w:val="001000000000" w:firstRow="0" w:lastRow="0" w:firstColumn="1" w:lastColumn="0" w:oddVBand="0" w:evenVBand="0" w:oddHBand="0" w:evenHBand="0" w:firstRowFirstColumn="0" w:firstRowLastColumn="0" w:lastRowFirstColumn="0" w:lastRowLastColumn="0"/>
+            <w:tcW w:w="3865" w:type="dxa"/>
+          </w:tcPr>
+          <w:p>
+            <w:pPr>
+              <w:jc w:val="both"/>
+              <w:rPr>
+                <w:b w:val="0"/>
+                <w:bCs w:val="0"/>
+                <w:lang w:val="es-AR"/>
+              </w:rPr>
+            </w:pPr>
+            <w:r>
+              <w:rPr>
+                <w:lang w:val="es-AR"/>
+              </w:rPr>
+              <w:t>Posibles Escenarios / Posibles Riesgos</w:t>
+            </w:r>
+          </w:p>
+        </w:tc>
+        <w:tc>
+          <w:tcPr>
+            <w:tcW w:w="6925" w:type="dxa"/>
+          </w:tcPr>
+          <w:p>
+            <w:pPr>
+              <w:jc w:val="both"/>
+              <w:cnfStyle w:val="000000000000" w:firstRow="0" w:lastRow="0" w:firstColumn="0" w:lastColumn="0" w:oddVBand="0" w:evenVBand="0" w:oddHBand="0" w:evenHBand="0" w:firstRowFirstColumn="0" w:firstRowLastColumn="0" w:lastRowFirstColumn="0" w:lastRowLastColumn="0"/>
+              <w:rPr>
+                <w:lang w:val="es-AR"/>
+              </w:rPr>
+            </w:pPr>
+            <w:r>
+              <w:rPr>
+                <w:lang w:val="es-AR"/>
+              </w:rPr>
+              <w:t>Clickear el logo desde el carrito de compras, desde todas las subsecciones y desde los productos.</w:t>
+            </w:r>
+          </w:p>
+        </w:tc>
+      </w:tr>
+      <w:tr>
+        <w:trPr>
+          <w:cnfStyle w:val="000000100000" w:firstRow="0" w:lastRow="0" w:firstColumn="0" w:lastColumn="0" w:oddVBand="0" w:evenVBand="0" w:oddHBand="1" w:evenHBand="0" w:firstRowFirstColumn="0" w:firstRowLastColumn="0" w:lastRowFirstColumn="0" w:lastRowLastColumn="0"/>
+          <w:trHeight w:val="841"/>
+        </w:trPr>
+        <w:tc>
+          <w:tcPr>
+            <w:cnfStyle w:val="001000000000" w:firstRow="0" w:lastRow="0" w:firstColumn="1" w:lastColumn="0" w:oddVBand="0" w:evenVBand="0" w:oddHBand="0" w:evenHBand="0" w:firstRowFirstColumn="0" w:firstRowLastColumn="0" w:lastRowFirstColumn="0" w:lastRowLastColumn="0"/>
+            <w:tcW w:w="3865" w:type="dxa"/>
+          </w:tcPr>
+          <w:p>
+            <w:pPr>
+              <w:jc w:val="both"/>
+              <w:rPr>
+                <w:lang w:val="es-AR"/>
+              </w:rPr>
+            </w:pPr>
+            <w:r>
+              <w:rPr>
+                <w:lang w:val="es-AR"/>
+              </w:rPr>
+              <w:t>Variaciones</w:t>
+            </w:r>
+          </w:p>
+        </w:tc>
+        <w:tc>
+          <w:tcPr>
+            <w:tcW w:w="6925" w:type="dxa"/>
+          </w:tcPr>
+          <w:p>
+            <w:pPr>
+              <w:jc w:val="both"/>
+              <w:cnfStyle w:val="000000100000" w:firstRow="0" w:lastRow="0" w:firstColumn="0" w:lastColumn="0" w:oddVBand="0" w:evenVBand="0" w:oddHBand="1" w:evenHBand="0" w:firstRowFirstColumn="0" w:firstRowLastColumn="0" w:lastRowFirstColumn="0" w:lastRowLastColumn="0"/>
+              <w:rPr>
+                <w:lang w:val="es-AR"/>
+              </w:rPr>
+            </w:pPr>
+            <w:r>
+              <w:rPr>
+                <w:lang w:val="es-AR"/>
+              </w:rPr>
+              <w:t>Nos dimos cuenta de que la situación cambia si hay una cuenta activa.</w:t>
+            </w:r>
+          </w:p>
+          <w:p>
+            <w:pPr>
+              <w:jc w:val="both"/>
+              <w:cnfStyle w:val="000000100000" w:firstRow="0" w:lastRow="0" w:firstColumn="0" w:lastColumn="0" w:oddVBand="0" w:evenVBand="0" w:oddHBand="1" w:evenHBand="0" w:firstRowFirstColumn="0" w:firstRowLastColumn="0" w:lastRowFirstColumn="0" w:lastRowLastColumn="0"/>
+              <w:rPr>
+                <w:lang w:val="es-AR"/>
+              </w:rPr>
+            </w:pPr>
+            <w:r>
+              <w:rPr>
+                <w:b/>
+                <w:bCs/>
+                <w:lang w:val="es-AR"/>
+              </w:rPr>
+              <w:t>Cuenta activa</w:t>
+            </w:r>
+            <w:r>
+              <w:rPr>
+                <w:lang w:val="es-AR"/>
+              </w:rPr>
+              <w:t xml:space="preserve"> – Al acceder al carrito no nos pedirá iniciar sesión, por lo cual el logo seguirá presente en el carrito.</w:t>
+            </w:r>
+          </w:p>
+          <w:p>
+            <w:pPr>
+              <w:jc w:val="both"/>
+              <w:cnfStyle w:val="000000100000" w:firstRow="0" w:lastRow="0" w:firstColumn="0" w:lastColumn="0" w:oddVBand="0" w:evenVBand="0" w:oddHBand="1" w:evenHBand="0" w:firstRowFirstColumn="0" w:firstRowLastColumn="0" w:lastRowFirstColumn="0" w:lastRowLastColumn="0"/>
+              <w:rPr>
+                <w:lang w:val="es-AR"/>
+              </w:rPr>
+            </w:pPr>
+            <w:r>
+              <w:rPr>
+                <w:b/>
+                <w:bCs/>
+                <w:lang w:val="es-AR"/>
+              </w:rPr>
+              <w:t>Cuenta inactiva</w:t>
+            </w:r>
+            <w:r>
+              <w:rPr>
+                <w:lang w:val="es-AR"/>
+              </w:rPr>
+              <w:t xml:space="preserve"> (no iniciada) – Al acceder al carrito nos pedirá que iniciemos sesión por lo que nos llevará al formulario de inicio de sesión o registrarse y el logo ya no se encontrará presente.</w:t>
+            </w:r>
+          </w:p>
+        </w:tc>
+      </w:tr>
+      <w:tr>
+        <w:tc>
+          <w:tcPr>
+            <w:cnfStyle w:val="001000000000" w:firstRow="0" w:lastRow="0" w:firstColumn="1" w:lastColumn="0" w:oddVBand="0" w:evenVBand="0" w:oddHBand="0" w:evenHBand="0" w:firstRowFirstColumn="0" w:firstRowLastColumn="0" w:lastRowFirstColumn="0" w:lastRowLastColumn="0"/>
+            <w:tcW w:w="3865" w:type="dxa"/>
+          </w:tcPr>
+          <w:p>
+            <w:pPr>
+              <w:jc w:val="both"/>
+              <w:rPr>
+                <w:lang w:val="es-AR"/>
+              </w:rPr>
+            </w:pPr>
+            <w:r>
+              <w:rPr>
+                <w:lang w:val="es-AR"/>
+              </w:rPr>
+              <w:t>Técnicas a utilizar</w:t>
+            </w:r>
+          </w:p>
+        </w:tc>
+        <w:tc>
+          <w:tcPr>
+            <w:tcW w:w="6925" w:type="dxa"/>
+          </w:tcPr>
+          <w:p>
+            <w:pPr>
+              <w:jc w:val="both"/>
+              <w:cnfStyle w:val="000000000000" w:firstRow="0" w:lastRow="0" w:firstColumn="0" w:lastColumn="0" w:oddVBand="0" w:evenVBand="0" w:oddHBand="0" w:evenHBand="0" w:firstRowFirstColumn="0" w:firstRowLastColumn="0" w:lastRowFirstColumn="0" w:lastRowLastColumn="0"/>
+              <w:rPr>
+                <w:lang w:val="es-AR"/>
+              </w:rPr>
+            </w:pPr>
+            <w:r>
+              <w:rPr>
+                <w:lang w:val="es-AR"/>
+              </w:rPr>
+              <w:t>Explorar casualmente.</w:t>
+            </w:r>
+          </w:p>
+        </w:tc>
+      </w:tr>
+      <w:tr>
+        <w:trPr>
+          <w:cnfStyle w:val="000000100000" w:firstRow="0" w:lastRow="0" w:firstColumn="0" w:lastColumn="0" w:oddVBand="0" w:evenVBand="0" w:oddHBand="1" w:evenHBand="0" w:firstRowFirstColumn="0" w:firstRowLastColumn="0" w:lastRowFirstColumn="0" w:lastRowLastColumn="0"/>
+        </w:trPr>
+        <w:tc>
+          <w:tcPr>
+            <w:cnfStyle w:val="001000000000" w:firstRow="0" w:lastRow="0" w:firstColumn="1" w:lastColumn="0" w:oddVBand="0" w:evenVBand="0" w:oddHBand="0" w:evenHBand="0" w:firstRowFirstColumn="0" w:firstRowLastColumn="0" w:lastRowFirstColumn="0" w:lastRowLastColumn="0"/>
+            <w:tcW w:w="3865" w:type="dxa"/>
+          </w:tcPr>
+          <w:p>
+            <w:pPr>
+              <w:jc w:val="both"/>
+              <w:rPr>
+                <w:lang w:val="es-AR"/>
+              </w:rPr>
+            </w:pPr>
+            <w:r>
+              <w:rPr>
+                <w:lang w:val="es-AR"/>
+              </w:rPr>
+              <w:t>Notas</w:t>
+            </w:r>
+          </w:p>
+        </w:tc>
+        <w:tc>
+          <w:tcPr>
+            <w:tcW w:w="6925" w:type="dxa"/>
+          </w:tcPr>
+          <w:p>
+            <w:pPr>
+              <w:jc w:val="both"/>
+              <w:cnfStyle w:val="000000100000" w:firstRow="0" w:lastRow="0" w:firstColumn="0" w:lastColumn="0" w:oddVBand="0" w:evenVBand="0" w:oddHBand="1" w:evenHBand="0" w:firstRowFirstColumn="0" w:firstRowLastColumn="0" w:lastRowFirstColumn="0" w:lastRowLastColumn="0"/>
+              <w:rPr>
+                <w:lang w:val="es-AR"/>
+              </w:rPr>
+            </w:pPr>
+            <w:r>
+              <w:rPr>
+                <w:lang w:val="es-AR"/>
+              </w:rPr>
+              <w:t xml:space="preserve">Se </w:t>
+            </w:r>
+            <w:r>
+              <w:rPr>
+                <w:lang w:val="es-AR"/>
+              </w:rPr>
+              <w:t xml:space="preserve">debe </w:t>
+            </w:r>
+            <w:r>
+              <w:rPr>
+                <w:lang w:val="es-AR"/>
+              </w:rPr>
+              <w:t xml:space="preserve">verifica primero </w:t>
+            </w:r>
+            <w:r>
+              <w:rPr>
+                <w:lang w:val="es-AR"/>
+              </w:rPr>
+              <w:t xml:space="preserve">si hay una cuenta iniciada. </w:t>
+            </w:r>
+            <w:r>
+              <w:rPr>
+                <w:lang w:val="es-AR"/>
+              </w:rPr>
+              <w:t xml:space="preserve">Luego, </w:t>
+            </w:r>
+            <w:r>
+              <w:rPr>
+                <w:lang w:val="es-AR"/>
+              </w:rPr>
+              <w:t>si continuar con la intención de volver al home mediante el logo.</w:t>
+            </w:r>
+          </w:p>
+        </w:tc>
+      </w:tr>
+    </w:tbl>
+    <w:p>
+      <w:pPr>
+        <w:rPr>
+          <w:rFonts w:ascii="Arial" w:hAnsi="Arial" w:cs="Arial"/>
+        </w:rPr>
+      </w:pPr>
+    </w:p>
+    <w:p>
+      <w:pPr>
+        <w:rPr>
+          <w:rFonts w:ascii="Arial" w:hAnsi="Arial" w:cs="Arial"/>
+        </w:rPr>
+      </w:pPr>
+    </w:p>
+    <w:p>
+      <w:pPr>
+        <w:rPr>
+          <w:rFonts w:ascii="Arial" w:hAnsi="Arial" w:cs="Arial"/>
+        </w:rPr>
+      </w:pPr>
+    </w:p>
+    <w:p>
+      <w:pPr>
+        <w:rPr>
+          <w:rFonts w:ascii="Arial" w:hAnsi="Arial" w:cs="Arial"/>
+        </w:rPr>
+      </w:pPr>
+      <w:r>
+        <w:rPr>
+          <w:rFonts w:ascii="Arial" w:hAnsi="Arial" w:cs="Arial"/>
+        </w:rPr>
+        <w:lastRenderedPageBreak/>
+        <w:t>Sesión de</w:t>
+      </w:r>
+      <w:r>
+        <w:rPr>
+          <w:rFonts w:ascii="Arial" w:hAnsi="Arial" w:cs="Arial"/>
+        </w:rPr>
+        <w:t xml:space="preserve"> 30</w:t>
+      </w:r>
+      <w:r>
+        <w:rPr>
+          <w:rFonts w:ascii="Arial" w:hAnsi="Arial" w:cs="Arial"/>
+        </w:rPr>
+        <w:t xml:space="preserve"> minutos destinada a la historia de usuario PE-54</w:t>
+      </w:r>
+    </w:p>
+    <w:tbl>
+      <w:tblPr>
+        <w:tblStyle w:val="Tablaconcuadrcula4-nfasis3"/>
+        <w:tblW w:w="0" w:type="auto"/>
+        <w:tblLook w:val="04A0" w:firstRow="1" w:lastRow="0" w:firstColumn="1" w:lastColumn="0" w:noHBand="0" w:noVBand="1"/>
+      </w:tblPr>
+      <w:tblGrid>
+        <w:gridCol w:w="3156"/>
+        <w:gridCol w:w="5338"/>
+      </w:tblGrid>
+      <w:tr>
+        <w:trPr>
+          <w:cnfStyle w:val="100000000000" w:firstRow="1" w:lastRow="0" w:firstColumn="0" w:lastColumn="0" w:oddVBand="0" w:evenVBand="0" w:oddHBand="0" w:evenHBand="0" w:firstRowFirstColumn="0" w:firstRowLastColumn="0" w:lastRowFirstColumn="0" w:lastRowLastColumn="0"/>
+        </w:trPr>
+        <w:tc>
+          <w:tcPr>
+            <w:cnfStyle w:val="001000000000" w:firstRow="0" w:lastRow="0" w:firstColumn="1" w:lastColumn="0" w:oddVBand="0" w:evenVBand="0" w:oddHBand="0" w:evenHBand="0" w:firstRowFirstColumn="0" w:firstRowLastColumn="0" w:lastRowFirstColumn="0" w:lastRowLastColumn="0"/>
+            <w:tcW w:w="3865" w:type="dxa"/>
+          </w:tcPr>
+          <w:p>
+            <w:pPr>
+              <w:jc w:val="both"/>
+              <w:rPr>
+                <w:lang w:val="es-AR"/>
+              </w:rPr>
+            </w:pPr>
+            <w:r>
+              <w:rPr>
+                <w:lang w:val="es-AR"/>
+              </w:rPr>
+              <w:t xml:space="preserve">Testing Exploratorio – Sesión </w:t>
+            </w:r>
+            <w:r>
+              <w:rPr>
+                <w:lang w:val="es-AR"/>
+              </w:rPr>
+              <w:t>2</w:t>
+            </w:r>
+          </w:p>
+        </w:tc>
+        <w:tc>
+          <w:tcPr>
+            <w:tcW w:w="6925" w:type="dxa"/>
+          </w:tcPr>
+          <w:p>
+            <w:pPr>
+              <w:jc w:val="both"/>
+              <w:cnfStyle w:val="100000000000" w:firstRow="1" w:lastRow="0" w:firstColumn="0" w:lastColumn="0" w:oddVBand="0" w:evenVBand="0" w:oddHBand="0" w:evenHBand="0" w:firstRowFirstColumn="0" w:firstRowLastColumn="0" w:lastRowFirstColumn="0" w:lastRowLastColumn="0"/>
+              <w:rPr>
+                <w:lang w:val="es-AR"/>
+              </w:rPr>
+            </w:pPr>
+          </w:p>
+        </w:tc>
+      </w:tr>
+      <w:tr>
+        <w:trPr>
+          <w:cnfStyle w:val="000000100000" w:firstRow="0" w:lastRow="0" w:firstColumn="0" w:lastColumn="0" w:oddVBand="0" w:evenVBand="0" w:oddHBand="1" w:evenHBand="0" w:firstRowFirstColumn="0" w:firstRowLastColumn="0" w:lastRowFirstColumn="0" w:lastRowLastColumn="0"/>
+        </w:trPr>
+        <w:tc>
+          <w:tcPr>
+            <w:cnfStyle w:val="001000000000" w:firstRow="0" w:lastRow="0" w:firstColumn="1" w:lastColumn="0" w:oddVBand="0" w:evenVBand="0" w:oddHBand="0" w:evenHBand="0" w:firstRowFirstColumn="0" w:firstRowLastColumn="0" w:lastRowFirstColumn="0" w:lastRowLastColumn="0"/>
+            <w:tcW w:w="3865" w:type="dxa"/>
+          </w:tcPr>
+          <w:p>
+            <w:pPr>
+              <w:jc w:val="both"/>
+              <w:rPr>
+                <w:lang w:val="es-AR"/>
+              </w:rPr>
+            </w:pPr>
+            <w:r>
+              <w:rPr>
+                <w:lang w:val="es-AR"/>
+              </w:rPr>
+              <w:t>Objetivo</w:t>
+            </w:r>
+          </w:p>
+        </w:tc>
+        <w:tc>
+          <w:tcPr>
+            <w:tcW w:w="6925" w:type="dxa"/>
+          </w:tcPr>
+          <w:p>
+            <w:pPr>
+              <w:jc w:val="both"/>
+              <w:cnfStyle w:val="000000100000" w:firstRow="0" w:lastRow="0" w:firstColumn="0" w:lastColumn="0" w:oddVBand="0" w:evenVBand="0" w:oddHBand="1" w:evenHBand="0" w:firstRowFirstColumn="0" w:firstRowLastColumn="0" w:lastRowFirstColumn="0" w:lastRowLastColumn="0"/>
+              <w:rPr>
+                <w:lang w:val="es-AR"/>
+              </w:rPr>
+            </w:pPr>
+            <w:r>
+              <w:rPr>
+                <w:lang w:val="es-AR"/>
+              </w:rPr>
+              <w:t>Probar registrarse llenando la menor cantidad de campos</w:t>
+            </w:r>
+          </w:p>
+        </w:tc>
+      </w:tr>
+      <w:tr>
+        <w:tc>
+          <w:tcPr>
+            <w:cnfStyle w:val="001000000000" w:firstRow="0" w:lastRow="0" w:firstColumn="1" w:lastColumn="0" w:oddVBand="0" w:evenVBand="0" w:oddHBand="0" w:evenHBand="0" w:firstRowFirstColumn="0" w:firstRowLastColumn="0" w:lastRowFirstColumn="0" w:lastRowLastColumn="0"/>
+            <w:tcW w:w="3865" w:type="dxa"/>
+          </w:tcPr>
+          <w:p>
+            <w:pPr>
+              <w:jc w:val="both"/>
+              <w:rPr>
+                <w:b w:val="0"/>
+                <w:bCs w:val="0"/>
+                <w:lang w:val="es-AR"/>
+              </w:rPr>
+            </w:pPr>
+            <w:r>
+              <w:rPr>
+                <w:lang w:val="es-AR"/>
+              </w:rPr>
+              <w:t>Posibles Escenarios / Posibles Riesgos</w:t>
+            </w:r>
+          </w:p>
+        </w:tc>
+        <w:tc>
+          <w:tcPr>
+            <w:tcW w:w="6925" w:type="dxa"/>
+          </w:tcPr>
+          <w:p>
+            <w:pPr>
+              <w:jc w:val="both"/>
+              <w:cnfStyle w:val="000000000000" w:firstRow="0" w:lastRow="0" w:firstColumn="0" w:lastColumn="0" w:oddVBand="0" w:evenVBand="0" w:oddHBand="0" w:evenHBand="0" w:firstRowFirstColumn="0" w:firstRowLastColumn="0" w:lastRowFirstColumn="0" w:lastRowLastColumn="0"/>
+              <w:rPr>
+                <w:lang w:val="es-AR"/>
+              </w:rPr>
+            </w:pPr>
+            <w:r>
+              <w:rPr>
+                <w:lang w:val="es-AR"/>
+              </w:rPr>
+              <w:t>Registrarse sin ingresar nada, ingresado solamente el mail, ingresando solamente la contraseña</w:t>
+            </w:r>
+            <w:r>
+              <w:rPr>
+                <w:lang w:val="es-AR"/>
+              </w:rPr>
+              <w:t>.</w:t>
+            </w:r>
+          </w:p>
+        </w:tc>
+      </w:tr>
+      <w:tr>
+        <w:trPr>
+          <w:cnfStyle w:val="000000100000" w:firstRow="0" w:lastRow="0" w:firstColumn="0" w:lastColumn="0" w:oddVBand="0" w:evenVBand="0" w:oddHBand="1" w:evenHBand="0" w:firstRowFirstColumn="0" w:firstRowLastColumn="0" w:lastRowFirstColumn="0" w:lastRowLastColumn="0"/>
+          <w:trHeight w:val="841"/>
+        </w:trPr>
+        <w:tc>
+          <w:tcPr>
+            <w:cnfStyle w:val="001000000000" w:firstRow="0" w:lastRow="0" w:firstColumn="1" w:lastColumn="0" w:oddVBand="0" w:evenVBand="0" w:oddHBand="0" w:evenHBand="0" w:firstRowFirstColumn="0" w:firstRowLastColumn="0" w:lastRowFirstColumn="0" w:lastRowLastColumn="0"/>
+            <w:tcW w:w="3865" w:type="dxa"/>
+          </w:tcPr>
+          <w:p>
+            <w:pPr>
+              <w:jc w:val="both"/>
+              <w:rPr>
+                <w:lang w:val="es-AR"/>
+              </w:rPr>
+            </w:pPr>
+            <w:r>
+              <w:rPr>
+                <w:lang w:val="es-AR"/>
+              </w:rPr>
+              <w:t>Variaciones</w:t>
+            </w:r>
+          </w:p>
+        </w:tc>
+        <w:tc>
+          <w:tcPr>
+            <w:tcW w:w="6925" w:type="dxa"/>
+          </w:tcPr>
+          <w:p>
+            <w:pPr>
+              <w:jc w:val="both"/>
+              <w:cnfStyle w:val="000000100000" w:firstRow="0" w:lastRow="0" w:firstColumn="0" w:lastColumn="0" w:oddVBand="0" w:evenVBand="0" w:oddHBand="1" w:evenHBand="0" w:firstRowFirstColumn="0" w:firstRowLastColumn="0" w:lastRowFirstColumn="0" w:lastRowLastColumn="0"/>
+              <w:rPr>
+                <w:lang w:val="es-AR"/>
+              </w:rPr>
+            </w:pPr>
+            <w:r>
+              <w:rPr>
+                <w:lang w:val="es-AR"/>
+              </w:rPr>
+              <w:t xml:space="preserve">A lo largo de las pruebas pudimos identificar que nos permite registrarnos ingresando solamente mail, contraseña y </w:t>
+            </w:r>
+            <w:r>
+              <w:rPr>
+                <w:lang w:val="es-AR"/>
+              </w:rPr>
+              <w:t>confirmar contraseña</w:t>
+            </w:r>
+            <w:r>
+              <w:rPr>
+                <w:lang w:val="es-AR"/>
+              </w:rPr>
+              <w:t>.</w:t>
+            </w:r>
+          </w:p>
+          <w:p>
+            <w:pPr>
+              <w:jc w:val="both"/>
+              <w:cnfStyle w:val="000000100000" w:firstRow="0" w:lastRow="0" w:firstColumn="0" w:lastColumn="0" w:oddVBand="0" w:evenVBand="0" w:oddHBand="1" w:evenHBand="0" w:firstRowFirstColumn="0" w:firstRowLastColumn="0" w:lastRowFirstColumn="0" w:lastRowLastColumn="0"/>
+              <w:rPr>
+                <w:lang w:val="es-AR"/>
+              </w:rPr>
+            </w:pPr>
+            <w:r>
+              <w:rPr>
+                <w:lang w:val="es-AR"/>
+              </w:rPr>
+              <w:t>También probamos registrarnos con un mail que existe</w:t>
+            </w:r>
+            <w:r>
+              <w:rPr>
+                <w:lang w:val="es-AR"/>
+              </w:rPr>
+              <w:t>, se crean 2</w:t>
+            </w:r>
+          </w:p>
+        </w:tc>
+      </w:tr>
+      <w:tr>
+        <w:tc>
+          <w:tcPr>
+            <w:cnfStyle w:val="001000000000" w:firstRow="0" w:lastRow="0" w:firstColumn="1" w:lastColumn="0" w:oddVBand="0" w:evenVBand="0" w:oddHBand="0" w:evenHBand="0" w:firstRowFirstColumn="0" w:firstRowLastColumn="0" w:lastRowFirstColumn="0" w:lastRowLastColumn="0"/>
+            <w:tcW w:w="3865" w:type="dxa"/>
+          </w:tcPr>
+          <w:p>
+            <w:pPr>
+              <w:jc w:val="both"/>
+              <w:rPr>
+                <w:lang w:val="es-AR"/>
+              </w:rPr>
+            </w:pPr>
+            <w:r>
+              <w:rPr>
+                <w:lang w:val="es-AR"/>
+              </w:rPr>
+              <w:t>Técnicas a utilizar</w:t>
+            </w:r>
+          </w:p>
+        </w:tc>
+        <w:tc>
+          <w:tcPr>
+            <w:tcW w:w="6925" w:type="dxa"/>
+          </w:tcPr>
+          <w:p>
+            <w:pPr>
+              <w:jc w:val="both"/>
+              <w:cnfStyle w:val="000000000000" w:firstRow="0" w:lastRow="0" w:firstColumn="0" w:lastColumn="0" w:oddVBand="0" w:evenVBand="0" w:oddHBand="0" w:evenHBand="0" w:firstRowFirstColumn="0" w:firstRowLastColumn="0" w:lastRowFirstColumn="0" w:lastRowLastColumn="0"/>
+              <w:rPr>
+                <w:lang w:val="es-AR"/>
+              </w:rPr>
+            </w:pPr>
+            <w:r>
+              <w:rPr>
+                <w:lang w:val="es-AR"/>
+              </w:rPr>
+              <w:t>Transición de Estados</w:t>
+            </w:r>
+          </w:p>
+        </w:tc>
+      </w:tr>
+      <w:tr>
+        <w:trPr>
+          <w:cnfStyle w:val="000000100000" w:firstRow="0" w:lastRow="0" w:firstColumn="0" w:lastColumn="0" w:oddVBand="0" w:evenVBand="0" w:oddHBand="1" w:evenHBand="0" w:firstRowFirstColumn="0" w:firstRowLastColumn="0" w:lastRowFirstColumn="0" w:lastRowLastColumn="0"/>
+        </w:trPr>
+        <w:tc>
+          <w:tcPr>
+            <w:cnfStyle w:val="001000000000" w:firstRow="0" w:lastRow="0" w:firstColumn="1" w:lastColumn="0" w:oddVBand="0" w:evenVBand="0" w:oddHBand="0" w:evenHBand="0" w:firstRowFirstColumn="0" w:firstRowLastColumn="0" w:lastRowFirstColumn="0" w:lastRowLastColumn="0"/>
+            <w:tcW w:w="3865" w:type="dxa"/>
+          </w:tcPr>
+          <w:p>
+            <w:pPr>
+              <w:jc w:val="both"/>
+              <w:rPr>
+                <w:lang w:val="es-AR"/>
+              </w:rPr>
+            </w:pPr>
+            <w:r>
+              <w:rPr>
+                <w:lang w:val="es-AR"/>
+              </w:rPr>
+              <w:t>Notas</w:t>
+            </w:r>
+          </w:p>
+        </w:tc>
+        <w:tc>
+          <w:tcPr>
+            <w:tcW w:w="6925" w:type="dxa"/>
+          </w:tcPr>
+          <w:p>
+            <w:pPr>
+              <w:jc w:val="both"/>
+              <w:cnfStyle w:val="000000100000" w:firstRow="0" w:lastRow="0" w:firstColumn="0" w:lastColumn="0" w:oddVBand="0" w:evenVBand="0" w:oddHBand="1" w:evenHBand="0" w:firstRowFirstColumn="0" w:firstRowLastColumn="0" w:lastRowFirstColumn="0" w:lastRowLastColumn="0"/>
+              <w:rPr>
+                <w:lang w:val="es-AR"/>
+              </w:rPr>
+            </w:pPr>
+            <w:r>
+              <w:rPr>
+                <w:lang w:val="es-AR"/>
+              </w:rPr>
+              <w:t>Hay que contemplar estos cambios para que no haya cuentas duplicadas, o cuentas en donde se puedan acceder con más de una contraseña.</w:t>
+            </w:r>
+          </w:p>
+        </w:tc>
+      </w:tr>
+    </w:tbl>
+    <w:p>
+      <w:pPr>
+        <w:rPr>
+          <w:rFonts w:ascii="Arial" w:hAnsi="Arial" w:cs="Arial"/>
+        </w:rPr>
+      </w:pPr>
+    </w:p>
+    <w:p>
+      <w:pPr>
+        <w:pStyle w:val="Ttulo1"/>
         <w:rPr>
           <w:rFonts w:ascii="Arial" w:hAnsi="Arial" w:cs="Arial"/>
           <w:b/>
@@ -2703,53 +3267,9 @@
           <w:sz w:val="28"/>
           <w:szCs w:val="28"/>
         </w:rPr>
-        <w:t xml:space="preserve"> Exploratorio</w:t>
-      </w:r>
-      <w:bookmarkEnd w:id="5"/>
-    </w:p>
-    <w:p/>
-    <w:p>
-      <w:pPr>
-        <w:rPr>
-          <w:rFonts w:ascii="Arial" w:hAnsi="Arial" w:cs="Arial"/>
-        </w:rPr>
-      </w:pPr>
-      <w:r>
-        <w:rPr>
-          <w:rFonts w:ascii="Arial" w:hAnsi="Arial" w:cs="Arial"/>
-        </w:rPr>
-        <w:t>Sesión de 10 minutos</w:t>
-      </w:r>
-      <w:r>
-        <w:rPr>
-          <w:rFonts w:ascii="Arial" w:hAnsi="Arial" w:cs="Arial"/>
-        </w:rPr>
-        <w:t xml:space="preserve"> destinada a la historia de usuario PE-10:</w:t>
-      </w:r>
-    </w:p>
-    <w:p>
-      <w:pPr>
-        <w:rPr>
-          <w:rFonts w:ascii="Arial" w:hAnsi="Arial" w:cs="Arial"/>
-        </w:rPr>
-      </w:pPr>
-      <w:r>
-        <w:rPr>
-          <w:rFonts w:ascii="Arial" w:hAnsi="Arial" w:cs="Arial"/>
-        </w:rPr>
-        <w:tab/>
-      </w:r>
-    </w:p>
-    <w:p>
-      <w:pPr>
-        <w:rPr>
-          <w:rFonts w:ascii="Arial" w:hAnsi="Arial" w:cs="Arial"/>
-        </w:rPr>
-      </w:pPr>
-    </w:p>
-    <w:p>
-      <w:pPr>
-        <w:pStyle w:val="Ttulo1"/>
+      </w:pPr>
+      <w:bookmarkStart w:id="6" w:name="_Toc120552570"/>
+      <w:r>
         <w:rPr>
           <w:rFonts w:ascii="Arial" w:hAnsi="Arial" w:cs="Arial"/>
           <w:b/>
@@ -2758,8 +3278,8 @@
           <w:sz w:val="28"/>
           <w:szCs w:val="28"/>
         </w:rPr>
-      </w:pPr>
-      <w:bookmarkStart w:id="6" w:name="_Toc120550840"/>
+        <w:t xml:space="preserve">MODULO </w:t>
+      </w:r>
       <w:r>
         <w:rPr>
           <w:rFonts w:ascii="Arial" w:hAnsi="Arial" w:cs="Arial"/>
@@ -2769,7 +3289,7 @@
           <w:sz w:val="28"/>
           <w:szCs w:val="28"/>
         </w:rPr>
-        <w:t xml:space="preserve">MODULO </w:t>
+        <w:t>4</w:t>
       </w:r>
       <w:r>
         <w:rPr>
@@ -2780,7 +3300,7 @@
           <w:sz w:val="28"/>
           <w:szCs w:val="28"/>
         </w:rPr>
-        <w:t>4</w:t>
+        <w:t xml:space="preserve"> </w:t>
       </w:r>
       <w:r>
         <w:rPr>
@@ -2791,17 +3311,6 @@
           <w:sz w:val="28"/>
           <w:szCs w:val="28"/>
         </w:rPr>
-        <w:t xml:space="preserve"> </w:t>
-      </w:r>
-      <w:r>
-        <w:rPr>
-          <w:rFonts w:ascii="Arial" w:hAnsi="Arial" w:cs="Arial"/>
-          <w:b/>
-          <w:bCs/>
-          <w:color w:val="5B9BD5" w:themeColor="accent5"/>
-          <w:sz w:val="28"/>
-          <w:szCs w:val="28"/>
-        </w:rPr>
         <w:t>– Automatización</w:t>
       </w:r>
       <w:bookmarkEnd w:id="6"/>
@@ -2837,7 +3346,7 @@
           <w:color w:val="auto"/>
         </w:rPr>
       </w:pPr>
-      <w:bookmarkStart w:id="7" w:name="_Toc120550841"/>
+      <w:bookmarkStart w:id="7" w:name="_Toc120552571"/>
       <w:r>
         <w:rPr>
           <w:rFonts w:ascii="Arial" w:hAnsi="Arial" w:cs="Arial"/>
@@ -3021,7 +3530,6 @@
         <w:rPr>
           <w:rFonts w:ascii="Arial" w:hAnsi="Arial" w:cs="Arial"/>
         </w:rPr>
-        <w:lastRenderedPageBreak/>
         <w:tab/>
       </w:r>
       <w:r>
@@ -4450,6 +4958,85 @@
       <w:ind w:left="220"/>
     </w:pPr>
   </w:style>
+  <w:style w:type="table" w:styleId="Tablaconcuadrcula4-nfasis3">
+    <w:name w:val="Grid Table 4 Accent 3"/>
+    <w:basedOn w:val="Tablanormal"/>
+    <w:uiPriority w:val="49"/>
+    <w:rsid w:val="00BF67BE"/>
+    <w:pPr>
+      <w:spacing w:after="0" w:line="240" w:lineRule="auto"/>
+    </w:pPr>
+    <w:rPr>
+      <w:lang w:val="en-US"/>
+    </w:rPr>
+    <w:tblPr>
+      <w:tblStyleRowBandSize w:val="1"/>
+      <w:tblStyleColBandSize w:val="1"/>
+      <w:tblBorders>
+        <w:top w:val="single" w:sz="4" w:space="0" w:color="C9C9C9" w:themeColor="accent3" w:themeTint="99"/>
+        <w:left w:val="single" w:sz="4" w:space="0" w:color="C9C9C9" w:themeColor="accent3" w:themeTint="99"/>
+        <w:bottom w:val="single" w:sz="4" w:space="0" w:color="C9C9C9" w:themeColor="accent3" w:themeTint="99"/>
+        <w:right w:val="single" w:sz="4" w:space="0" w:color="C9C9C9" w:themeColor="accent3" w:themeTint="99"/>
+        <w:insideH w:val="single" w:sz="4" w:space="0" w:color="C9C9C9" w:themeColor="accent3" w:themeTint="99"/>
+        <w:insideV w:val="single" w:sz="4" w:space="0" w:color="C9C9C9" w:themeColor="accent3" w:themeTint="99"/>
+      </w:tblBorders>
+    </w:tblPr>
+    <w:tblStylePr w:type="firstRow">
+      <w:rPr>
+        <w:b/>
+        <w:bCs/>
+        <w:color w:val="FFFFFF" w:themeColor="background1"/>
+      </w:rPr>
+      <w:tblPr/>
+      <w:tcPr>
+        <w:tcBorders>
+          <w:top w:val="single" w:sz="4" w:space="0" w:color="A5A5A5" w:themeColor="accent3"/>
+          <w:left w:val="single" w:sz="4" w:space="0" w:color="A5A5A5" w:themeColor="accent3"/>
+          <w:bottom w:val="single" w:sz="4" w:space="0" w:color="A5A5A5" w:themeColor="accent3"/>
+          <w:right w:val="single" w:sz="4" w:space="0" w:color="A5A5A5" w:themeColor="accent3"/>
+          <w:insideH w:val="nil"/>
+          <w:insideV w:val="nil"/>
+        </w:tcBorders>
+        <w:shd w:val="clear" w:color="auto" w:fill="A5A5A5" w:themeFill="accent3"/>
+      </w:tcPr>
+    </w:tblStylePr>
+    <w:tblStylePr w:type="lastRow">
+      <w:rPr>
+        <w:b/>
+        <w:bCs/>
+      </w:rPr>
+      <w:tblPr/>
+      <w:tcPr>
+        <w:tcBorders>
+          <w:top w:val="double" w:sz="4" w:space="0" w:color="A5A5A5" w:themeColor="accent3"/>
+        </w:tcBorders>
+      </w:tcPr>
+    </w:tblStylePr>
+    <w:tblStylePr w:type="firstCol">
+      <w:rPr>
+        <w:b/>
+        <w:bCs/>
+      </w:rPr>
+    </w:tblStylePr>
+    <w:tblStylePr w:type="lastCol">
+      <w:rPr>
+        <w:b/>
+        <w:bCs/>
+      </w:rPr>
+    </w:tblStylePr>
+    <w:tblStylePr w:type="band1Vert">
+      <w:tblPr/>
+      <w:tcPr>
+        <w:shd w:val="clear" w:color="auto" w:fill="EDEDED" w:themeFill="accent3" w:themeFillTint="33"/>
+      </w:tcPr>
+    </w:tblStylePr>
+    <w:tblStylePr w:type="band1Horz">
+      <w:tblPr/>
+      <w:tcPr>
+        <w:shd w:val="clear" w:color="auto" w:fill="EDEDED" w:themeFill="accent3" w:themeFillTint="33"/>
+      </w:tcPr>
+    </w:tblStylePr>
+  </w:style>
 </w:styles>
 </file>
 

</xml_diff>